<commit_message>
successful for relative import
</commit_message>
<xml_diff>
--- a/docs/streaming-movie-analytics.docx
+++ b/docs/streaming-movie-analytics.docx
@@ -27,62 +27,57 @@
         <w:rPr>
           <w:lang w:val="en-US"/>
         </w:rPr>
-        <w:t>1.1. Data Source là gì ?</w:t>
+        <w:t xml:space="preserve">1.1. </w:t>
+      </w:r>
+      <w:r>
+        <w:rPr>
+          <w:lang w:val="en-US"/>
+        </w:rPr>
+        <w:t>Nguồn dữ liệu</w:t>
       </w:r>
     </w:p>
     <w:p>
       <w:pPr>
-        <w:spacing w:after="120" w:line="240" w:lineRule="auto"/>
+        <w:pStyle w:val="Heading3"/>
+        <w:rPr>
+          <w:lang w:val="en-US"/>
+        </w:rPr>
+      </w:pPr>
+      <w:r>
+        <w:rPr>
+          <w:lang w:val="en-US"/>
+        </w:rPr>
+        <w:t>1.1.1. API từ Website RoPhim</w:t>
+      </w:r>
+    </w:p>
+    <w:p>
+      <w:pPr>
+        <w:spacing w:after="0" w:line="288" w:lineRule="auto"/>
         <w:ind w:firstLine="567"/>
         <w:jc w:val="both"/>
         <w:rPr>
           <w:rFonts w:cstheme="minorHAnsi"/>
+          <w:lang w:val="en-US"/>
         </w:rPr>
       </w:pPr>
       <w:r>
         <w:rPr>
           <w:rFonts w:cstheme="minorHAnsi"/>
         </w:rPr>
-        <w:t xml:space="preserve">Data Source là các API được sử dụng để truy xuất dữ liệu phim từ </w:t>
+        <w:t>Các API công khai của RoPhim được phát hiện và truy xuất thông qua công cụ Developer Tools (F12) trên trình duyệt</w:t>
       </w:r>
       <w:r>
         <w:rPr>
           <w:rFonts w:cstheme="minorHAnsi"/>
           <w:lang w:val="en-US"/>
         </w:rPr>
-        <w:t>Website RoPhim</w:t>
+        <w:t>. D</w:t>
       </w:r>
       <w:r>
         <w:rPr>
           <w:rFonts w:cstheme="minorHAnsi"/>
         </w:rPr>
-        <w:t xml:space="preserve">. Các API này được thu thập thông qua công cụ Developer Tools (F12) của trình duyệt, </w:t>
-      </w:r>
-      <w:r>
-        <w:rPr>
-          <w:rFonts w:cstheme="minorHAnsi"/>
-          <w:lang w:val="en-US"/>
-        </w:rPr>
-        <w:t>chọn</w:t>
-      </w:r>
-      <w:r>
-        <w:rPr>
-          <w:rFonts w:cstheme="minorHAnsi"/>
-        </w:rPr>
-        <w:t xml:space="preserve"> Network </w:t>
-      </w:r>
-      <w:r>
-        <w:rPr>
-          <w:rFonts w:cstheme="minorHAnsi"/>
-          <w:lang w:val="en-US"/>
-        </w:rPr>
-        <w:t>và lọc theo</w:t>
-      </w:r>
-      <w:r>
-        <w:rPr>
-          <w:rFonts w:cstheme="minorHAnsi"/>
-        </w:rPr>
-        <w:t xml:space="preserve"> Fetch/XHR, sau đó nhấn Refresh để quan sát các request đang được gửi đi từ frontend. Dưới đây là danh sách các API được sử dụng:</w:t>
+        <w:t>anh sách các API được sử dụng:</w:t>
       </w:r>
     </w:p>
     <w:p>
@@ -91,7 +86,8 @@
           <w:ilvl w:val="0"/>
           <w:numId w:val="2"/>
         </w:numPr>
-        <w:spacing w:after="0" w:line="240" w:lineRule="auto"/>
+        <w:spacing w:after="0" w:line="288" w:lineRule="auto"/>
+        <w:ind w:left="1080"/>
         <w:rPr>
           <w:rFonts w:cstheme="minorHAnsi"/>
         </w:rPr>
@@ -99,33 +95,21 @@
       <w:r>
         <w:rPr>
           <w:rFonts w:cstheme="minorHAnsi"/>
-          <w:b/>
-          <w:bCs/>
           <w:lang w:val="en-US"/>
         </w:rPr>
-        <w:t xml:space="preserve">List </w:t>
+        <w:t>list-movie</w:t>
       </w:r>
       <w:r>
         <w:rPr>
           <w:rFonts w:cstheme="minorHAnsi"/>
-          <w:b/>
-          <w:bCs/>
           <w:lang w:val="en-US"/>
         </w:rPr>
-        <w:t xml:space="preserve">of </w:t>
+        <w:t>:</w:t>
       </w:r>
       <w:r>
         <w:rPr>
           <w:rFonts w:cstheme="minorHAnsi"/>
-          <w:b/>
-          <w:bCs/>
           <w:lang w:val="en-US"/>
-        </w:rPr>
-        <w:t>Movie by Page:</w:t>
-      </w:r>
-      <w:r>
-        <w:rPr>
-          <w:rFonts w:cstheme="minorHAnsi"/>
         </w:rPr>
         <w:t xml:space="preserve"> danh sách phim theo từng trang</w:t>
       </w:r>
@@ -134,10 +118,12 @@
       <w:pPr>
         <w:pStyle w:val="ListParagraph"/>
         <w:widowControl w:val="0"/>
-        <w:spacing w:after="0" w:line="240" w:lineRule="auto"/>
+        <w:spacing w:after="0" w:line="288" w:lineRule="auto"/>
+        <w:ind w:left="1080"/>
         <w:rPr>
           <w:rFonts w:cstheme="minorHAnsi"/>
           <w:color w:val="0070C0"/>
+          <w:u w:val="single"/>
           <w:lang w:val="en-US"/>
         </w:rPr>
       </w:pPr>
@@ -145,6 +131,7 @@
         <w:rPr>
           <w:rFonts w:cstheme="minorHAnsi"/>
           <w:color w:val="0070C0"/>
+          <w:u w:val="single"/>
         </w:rPr>
         <w:t>https://api.rophim.me/v1/movie/filterV2?type=</w:t>
       </w:r>
@@ -152,6 +139,7 @@
         <w:rPr>
           <w:rFonts w:cstheme="minorHAnsi"/>
           <w:color w:val="EE0000"/>
+          <w:u w:val="single"/>
           <w:lang w:val="en-US"/>
         </w:rPr>
         <w:t>[1,2]</w:t>
@@ -160,6 +148,7 @@
         <w:rPr>
           <w:rFonts w:cstheme="minorHAnsi"/>
           <w:color w:val="0070C0"/>
+          <w:u w:val="single"/>
         </w:rPr>
         <w:t>&amp;exclude_status=Upcoming&amp;sort=release_date&amp;page=</w:t>
       </w:r>
@@ -167,6 +156,7 @@
         <w:rPr>
           <w:rFonts w:cstheme="minorHAnsi"/>
           <w:color w:val="EE0000"/>
+          <w:u w:val="single"/>
         </w:rPr>
         <w:t>{page}</w:t>
       </w:r>
@@ -177,7 +167,8 @@
           <w:ilvl w:val="0"/>
           <w:numId w:val="2"/>
         </w:numPr>
-        <w:spacing w:after="0" w:line="240" w:lineRule="auto"/>
+        <w:spacing w:after="0" w:line="288" w:lineRule="auto"/>
+        <w:ind w:left="1080"/>
         <w:rPr>
           <w:rFonts w:cstheme="minorHAnsi"/>
         </w:rPr>
@@ -185,48 +176,30 @@
       <w:r>
         <w:rPr>
           <w:rFonts w:cstheme="minorHAnsi"/>
-          <w:b/>
-          <w:bCs/>
           <w:lang w:val="en-US"/>
         </w:rPr>
-        <w:t>Cast of</w:t>
-      </w:r>
-      <w:r>
-        <w:rPr>
-          <w:rFonts w:cstheme="minorHAnsi"/>
-          <w:b/>
-          <w:bCs/>
-          <w:lang w:val="en-US"/>
-        </w:rPr>
-        <w:t xml:space="preserve"> </w:t>
-      </w:r>
-      <w:r>
-        <w:rPr>
-          <w:rFonts w:cstheme="minorHAnsi"/>
-          <w:b/>
-          <w:bCs/>
-          <w:lang w:val="en-US"/>
-        </w:rPr>
-        <w:t>Movie:</w:t>
+        <w:t>cast-of-movie</w:t>
       </w:r>
       <w:r>
         <w:rPr>
           <w:rFonts w:cstheme="minorHAnsi"/>
           <w:lang w:val="en-US"/>
         </w:rPr>
-        <w:t xml:space="preserve"> </w:t>
+        <w:t xml:space="preserve">: </w:t>
       </w:r>
       <w:r>
         <w:rPr>
           <w:rFonts w:cstheme="minorHAnsi"/>
+          <w:lang w:val="en-US"/>
         </w:rPr>
-        <w:t>danh sách diễn viên của một bộ phim</w:t>
+        <w:t>dàn diễn viên chính của phim</w:t>
       </w:r>
     </w:p>
     <w:p>
       <w:pPr>
         <w:pStyle w:val="ListParagraph"/>
-        <w:spacing w:after="0" w:line="240" w:lineRule="auto"/>
+        <w:spacing w:after="0" w:line="288" w:lineRule="auto"/>
+        <w:ind w:left="1080"/>
         <w:rPr>
           <w:rFonts w:cstheme="minorHAnsi"/>
           <w:u w:val="single"/>
@@ -257,7 +230,8 @@
           <w:ilvl w:val="0"/>
           <w:numId w:val="2"/>
         </w:numPr>
-        <w:spacing w:after="0" w:line="240" w:lineRule="auto"/>
+        <w:spacing w:after="0" w:line="288" w:lineRule="auto"/>
+        <w:ind w:left="1080"/>
         <w:rPr>
           <w:rFonts w:cstheme="minorHAnsi"/>
           <w:color w:val="000000" w:themeColor="text1"/>
@@ -267,48 +241,14 @@
       <w:r>
         <w:rPr>
           <w:rFonts w:cstheme="minorHAnsi"/>
-          <w:b/>
-          <w:bCs/>
           <w:color w:val="000000" w:themeColor="text1"/>
           <w:lang w:val="en-US"/>
         </w:rPr>
-        <w:t xml:space="preserve">List </w:t>
+        <w:t>list-comment-or-review</w:t>
       </w:r>
       <w:r>
         <w:rPr>
           <w:rFonts w:cstheme="minorHAnsi"/>
-          <w:b/>
-          <w:bCs/>
-          <w:color w:val="000000" w:themeColor="text1"/>
-          <w:lang w:val="en-US"/>
-        </w:rPr>
-        <w:t xml:space="preserve">of </w:t>
-      </w:r>
-      <w:r>
-        <w:rPr>
-          <w:rFonts w:cstheme="minorHAnsi"/>
-          <w:b/>
-          <w:bCs/>
-          <w:color w:val="000000" w:themeColor="text1"/>
-          <w:lang w:val="en-US"/>
-        </w:rPr>
-        <w:t>Comment</w:t>
-      </w:r>
-      <w:r>
-        <w:rPr>
-          <w:rFonts w:cstheme="minorHAnsi"/>
-          <w:b/>
-          <w:bCs/>
-          <w:color w:val="000000" w:themeColor="text1"/>
-          <w:lang w:val="en-US"/>
-        </w:rPr>
-        <w:t xml:space="preserve"> or Review</w:t>
-      </w:r>
-      <w:r>
-        <w:rPr>
-          <w:rFonts w:cstheme="minorHAnsi"/>
-          <w:b/>
-          <w:bCs/>
           <w:color w:val="000000" w:themeColor="text1"/>
           <w:lang w:val="en-US"/>
         </w:rPr>
@@ -320,45 +260,13 @@
           <w:color w:val="000000" w:themeColor="text1"/>
           <w:lang w:val="en-US"/>
         </w:rPr>
-        <w:t xml:space="preserve"> </w:t>
-      </w:r>
-      <w:r>
-        <w:rPr>
-          <w:rFonts w:cstheme="minorHAnsi"/>
-          <w:color w:val="000000" w:themeColor="text1"/>
-        </w:rPr>
-        <w:t>lấy các bình luận</w:t>
-      </w:r>
-      <w:r>
-        <w:rPr>
-          <w:rFonts w:cstheme="minorHAnsi"/>
-          <w:color w:val="000000" w:themeColor="text1"/>
-          <w:lang w:val="en-US"/>
-        </w:rPr>
-        <w:t xml:space="preserve"> hoặc đánh giá</w:t>
-      </w:r>
-      <w:r>
-        <w:rPr>
-          <w:rFonts w:cstheme="minorHAnsi"/>
-          <w:b/>
-          <w:bCs/>
-          <w:color w:val="000000" w:themeColor="text1"/>
-        </w:rPr>
-        <w:t xml:space="preserve"> </w:t>
-      </w:r>
-      <w:r>
-        <w:rPr>
-          <w:rFonts w:cstheme="minorHAnsi"/>
-          <w:color w:val="000000" w:themeColor="text1"/>
-          <w:lang w:val="en-US"/>
-        </w:rPr>
-        <w:t>của bộ phim</w:t>
+        <w:t xml:space="preserve"> danh sách bình luận hoặc đánh giá</w:t>
       </w:r>
     </w:p>
     <w:p>
       <w:pPr>
-        <w:spacing w:after="0" w:line="240" w:lineRule="auto"/>
-        <w:ind w:firstLine="720"/>
+        <w:spacing w:after="0" w:line="288" w:lineRule="auto"/>
+        <w:ind w:left="360" w:firstLine="720"/>
         <w:rPr>
           <w:rFonts w:cstheme="minorHAnsi"/>
           <w:color w:val="0070C0"/>
@@ -397,7 +305,7 @@
           <w:u w:val="single"/>
           <w:lang w:val="en-US"/>
         </w:rPr>
-        <w:t>[0, 1]</w:t>
+        <w:t>[0,1]</w:t>
       </w:r>
     </w:p>
     <w:p>
@@ -406,7 +314,8 @@
           <w:ilvl w:val="0"/>
           <w:numId w:val="2"/>
         </w:numPr>
-        <w:spacing w:after="0" w:line="240" w:lineRule="auto"/>
+        <w:spacing w:after="0" w:line="288" w:lineRule="auto"/>
+        <w:ind w:left="1080"/>
         <w:rPr>
           <w:rFonts w:cstheme="minorHAnsi"/>
         </w:rPr>
@@ -414,60 +323,30 @@
       <w:r>
         <w:rPr>
           <w:rFonts w:cstheme="minorHAnsi"/>
-          <w:b/>
-          <w:bCs/>
           <w:lang w:val="en-US"/>
         </w:rPr>
-        <w:t xml:space="preserve">List </w:t>
-      </w:r>
-      <w:r>
-        <w:rPr>
-          <w:rFonts w:cstheme="minorHAnsi"/>
-          <w:b/>
-          <w:bCs/>
-          <w:lang w:val="en-US"/>
-        </w:rPr>
-        <w:t xml:space="preserve">of </w:t>
-      </w:r>
-      <w:r>
-        <w:rPr>
-          <w:rFonts w:cstheme="minorHAnsi"/>
-          <w:b/>
-          <w:bCs/>
-          <w:lang w:val="en-US"/>
-        </w:rPr>
-        <w:t xml:space="preserve">Reply </w:t>
-      </w:r>
-      <w:r>
-        <w:rPr>
-          <w:rFonts w:cstheme="minorHAnsi"/>
-          <w:b/>
-          <w:bCs/>
-          <w:lang w:val="en-US"/>
-        </w:rPr>
-        <w:t>c</w:t>
-      </w:r>
-      <w:r>
-        <w:rPr>
-          <w:rFonts w:cstheme="minorHAnsi"/>
-          <w:b/>
-          <w:bCs/>
-          <w:lang w:val="en-US"/>
-        </w:rPr>
-        <w:t>omment:</w:t>
+        <w:t>list-reply-comment</w:t>
       </w:r>
       <w:r>
         <w:rPr>
           <w:rFonts w:cstheme="minorHAnsi"/>
           <w:lang w:val="en-US"/>
         </w:rPr>
-        <w:t xml:space="preserve"> lấy các bình luận phản hồi cho một bình luận cụ thể</w:t>
+        <w:t xml:space="preserve">: </w:t>
+      </w:r>
+      <w:r>
+        <w:rPr>
+          <w:rFonts w:cstheme="minorHAnsi"/>
+          <w:lang w:val="en-US"/>
+        </w:rPr>
+        <w:t>danh sách các bình luận phản hồi</w:t>
       </w:r>
     </w:p>
     <w:p>
       <w:pPr>
         <w:pStyle w:val="ListParagraph"/>
-        <w:spacing w:after="0" w:line="240" w:lineRule="auto"/>
+        <w:spacing w:after="0" w:line="288" w:lineRule="auto"/>
+        <w:ind w:left="1080"/>
         <w:rPr>
           <w:rFonts w:cstheme="minorHAnsi"/>
           <w:color w:val="EE0000"/>
@@ -494,6 +373,80 @@
     </w:p>
     <w:p>
       <w:pPr>
+        <w:pStyle w:val="Heading3"/>
+        <w:rPr>
+          <w:lang w:val="en-US"/>
+        </w:rPr>
+      </w:pPr>
+      <w:r>
+        <w:rPr>
+          <w:lang w:val="en-US"/>
+        </w:rPr>
+        <w:t>1.1.2. Web Scraping</w:t>
+      </w:r>
+    </w:p>
+    <w:p>
+      <w:pPr>
+        <w:spacing w:after="0" w:line="288" w:lineRule="auto"/>
+        <w:ind w:firstLine="567"/>
+        <w:rPr>
+          <w:rFonts w:cstheme="minorHAnsi"/>
+          <w:color w:val="000000" w:themeColor="text1"/>
+          <w:lang w:val="en-US"/>
+        </w:rPr>
+      </w:pPr>
+      <w:r>
+        <w:rPr>
+          <w:rFonts w:cstheme="minorHAnsi"/>
+          <w:color w:val="000000" w:themeColor="text1"/>
+        </w:rPr>
+        <w:t xml:space="preserve">Đối với các thông tin không có sẵn qua API, chúng tôi sử dụng kỹ thuật </w:t>
+      </w:r>
+      <w:r>
+        <w:rPr>
+          <w:rFonts w:cstheme="minorHAnsi"/>
+          <w:color w:val="000000" w:themeColor="text1"/>
+        </w:rPr>
+        <w:t>Web Scraping</w:t>
+      </w:r>
+      <w:r>
+        <w:rPr>
+          <w:rFonts w:cstheme="minorHAnsi"/>
+          <w:color w:val="000000" w:themeColor="text1"/>
+        </w:rPr>
+        <w:t xml:space="preserve"> để trích xuất dữ liệu trực tiếp từ giao diện web. Các trường dữ liệu thu thập theo cách này bao gồm:</w:t>
+      </w:r>
+    </w:p>
+    <w:p>
+      <w:pPr>
+        <w:numPr>
+          <w:ilvl w:val="0"/>
+          <w:numId w:val="2"/>
+        </w:numPr>
+        <w:spacing w:after="0" w:line="288" w:lineRule="auto"/>
+        <w:ind w:left="1080"/>
+        <w:rPr>
+          <w:rFonts w:cstheme="minorHAnsi"/>
+          <w:lang w:val="en-US"/>
+        </w:rPr>
+      </w:pPr>
+      <w:r>
+        <w:rPr>
+          <w:rFonts w:cstheme="minorHAnsi"/>
+          <w:lang w:val="en-US"/>
+        </w:rPr>
+        <w:t>production-and-distribution:</w:t>
+      </w:r>
+      <w:r>
+        <w:rPr>
+          <w:rFonts w:cstheme="minorHAnsi"/>
+          <w:lang w:val="en-US"/>
+        </w:rPr>
+        <w:t xml:space="preserve"> nền tảng chiếu phim, nhà sản xuất và đạo diễn</w:t>
+      </w:r>
+    </w:p>
+    <w:p>
+      <w:pPr>
         <w:pStyle w:val="Heading2"/>
       </w:pPr>
       <w:r>
@@ -509,7 +462,14 @@
         <w:pStyle w:val="Heading3"/>
       </w:pPr>
       <w:r>
-        <w:t>1.2.1. List Movie by Page</w:t>
+        <w:t xml:space="preserve">1.2.1. </w:t>
+      </w:r>
+      <w:r>
+        <w:rPr>
+          <w:rFonts w:cstheme="minorHAnsi"/>
+          <w:lang w:val="en-US"/>
+        </w:rPr>
+        <w:t>Danh sách phim theo trang</w:t>
       </w:r>
     </w:p>
     <w:tbl>
@@ -519,13 +479,13 @@
         <w:tblLook w:val="04A0" w:firstRow="1" w:lastRow="0" w:firstColumn="1" w:lastColumn="0" w:noHBand="0" w:noVBand="1"/>
       </w:tblPr>
       <w:tblGrid>
-        <w:gridCol w:w="3090"/>
+        <w:gridCol w:w="3068"/>
         <w:gridCol w:w="1500"/>
-        <w:gridCol w:w="4426"/>
+        <w:gridCol w:w="4448"/>
       </w:tblGrid>
       <w:tr>
         <w:trPr>
-          <w:trHeight w:val="567"/>
+          <w:trHeight w:val="397"/>
         </w:trPr>
         <w:tc>
           <w:tcPr>
@@ -539,6 +499,7 @@
                 <w:rFonts w:cstheme="minorHAnsi"/>
                 <w:b/>
                 <w:bCs/>
+                <w:lang w:val="en-US"/>
               </w:rPr>
             </w:pPr>
             <w:r>
@@ -546,8 +507,9 @@
                 <w:rFonts w:cstheme="minorHAnsi"/>
                 <w:b/>
                 <w:bCs/>
-              </w:rPr>
-              <w:t>Field</w:t>
+                <w:lang w:val="en-US"/>
+              </w:rPr>
+              <w:t>Trường dữ liệu</w:t>
             </w:r>
           </w:p>
         </w:tc>
@@ -563,6 +525,7 @@
                 <w:rFonts w:cstheme="minorHAnsi"/>
                 <w:b/>
                 <w:bCs/>
+                <w:lang w:val="en-US"/>
               </w:rPr>
             </w:pPr>
             <w:r>
@@ -570,8 +533,9 @@
                 <w:rFonts w:cstheme="minorHAnsi"/>
                 <w:b/>
                 <w:bCs/>
-              </w:rPr>
-              <w:t>Data Type</w:t>
+                <w:lang w:val="en-US"/>
+              </w:rPr>
+              <w:t>Kiểu dữ liệu</w:t>
             </w:r>
           </w:p>
         </w:tc>
@@ -587,6 +551,7 @@
                 <w:rFonts w:cstheme="minorHAnsi"/>
                 <w:b/>
                 <w:bCs/>
+                <w:lang w:val="en-US"/>
               </w:rPr>
             </w:pPr>
             <w:r>
@@ -594,15 +559,16 @@
                 <w:rFonts w:cstheme="minorHAnsi"/>
                 <w:b/>
                 <w:bCs/>
-              </w:rPr>
-              <w:t>Description</w:t>
-            </w:r>
-          </w:p>
-        </w:tc>
-      </w:tr>
-      <w:tr>
-        <w:trPr>
-          <w:trHeight w:val="567"/>
+                <w:lang w:val="en-US"/>
+              </w:rPr>
+              <w:t>Mô tả</w:t>
+            </w:r>
+          </w:p>
+        </w:tc>
+      </w:tr>
+      <w:tr>
+        <w:trPr>
+          <w:trHeight w:val="397"/>
         </w:trPr>
         <w:tc>
           <w:tcPr>
@@ -667,7 +633,7 @@
       </w:tr>
       <w:tr>
         <w:trPr>
-          <w:trHeight w:val="567"/>
+          <w:trHeight w:val="397"/>
         </w:trPr>
         <w:tc>
           <w:tcPr>
@@ -733,7 +699,7 @@
       </w:tr>
       <w:tr>
         <w:trPr>
-          <w:trHeight w:val="567"/>
+          <w:trHeight w:val="397"/>
         </w:trPr>
         <w:tc>
           <w:tcPr>
@@ -798,7 +764,7 @@
       </w:tr>
       <w:tr>
         <w:trPr>
-          <w:trHeight w:val="567"/>
+          <w:trHeight w:val="397"/>
         </w:trPr>
         <w:tc>
           <w:tcPr>
@@ -863,7 +829,7 @@
       </w:tr>
       <w:tr>
         <w:trPr>
-          <w:trHeight w:val="567"/>
+          <w:trHeight w:val="397"/>
         </w:trPr>
         <w:tc>
           <w:tcPr>
@@ -929,7 +895,7 @@
       </w:tr>
       <w:tr>
         <w:trPr>
-          <w:trHeight w:val="567"/>
+          <w:trHeight w:val="397"/>
         </w:trPr>
         <w:tc>
           <w:tcPr>
@@ -994,7 +960,7 @@
       </w:tr>
       <w:tr>
         <w:trPr>
-          <w:trHeight w:val="567"/>
+          <w:trHeight w:val="397"/>
         </w:trPr>
         <w:tc>
           <w:tcPr>
@@ -1072,7 +1038,7 @@
       </w:tr>
       <w:tr>
         <w:trPr>
-          <w:trHeight w:val="567"/>
+          <w:trHeight w:val="397"/>
         </w:trPr>
         <w:tc>
           <w:tcPr>
@@ -1138,7 +1104,7 @@
       </w:tr>
       <w:tr>
         <w:trPr>
-          <w:trHeight w:val="567"/>
+          <w:trHeight w:val="397"/>
         </w:trPr>
         <w:tc>
           <w:tcPr>
@@ -1204,7 +1170,7 @@
       </w:tr>
       <w:tr>
         <w:trPr>
-          <w:trHeight w:val="567"/>
+          <w:trHeight w:val="397"/>
         </w:trPr>
         <w:tc>
           <w:tcPr>
@@ -1242,7 +1208,7 @@
               <w:rPr>
                 <w:rFonts w:cstheme="minorHAnsi"/>
               </w:rPr>
-              <w:t>Number</w:t>
+              <w:t>Integer</w:t>
             </w:r>
           </w:p>
         </w:tc>
@@ -1269,7 +1235,7 @@
       </w:tr>
       <w:tr>
         <w:trPr>
-          <w:trHeight w:val="567"/>
+          <w:trHeight w:val="397"/>
         </w:trPr>
         <w:tc>
           <w:tcPr>
@@ -1307,7 +1273,7 @@
               <w:rPr>
                 <w:rFonts w:cstheme="minorHAnsi"/>
               </w:rPr>
-              <w:t>Number</w:t>
+              <w:t>Integer</w:t>
             </w:r>
           </w:p>
         </w:tc>
@@ -1372,7 +1338,7 @@
       </w:tr>
       <w:tr>
         <w:trPr>
-          <w:trHeight w:val="567"/>
+          <w:trHeight w:val="397"/>
         </w:trPr>
         <w:tc>
           <w:tcPr>
@@ -1438,7 +1404,7 @@
       </w:tr>
       <w:tr>
         <w:trPr>
-          <w:trHeight w:val="567"/>
+          <w:trHeight w:val="397"/>
         </w:trPr>
         <w:tc>
           <w:tcPr>
@@ -1504,7 +1470,7 @@
       </w:tr>
       <w:tr>
         <w:trPr>
-          <w:trHeight w:val="567"/>
+          <w:trHeight w:val="397"/>
         </w:trPr>
         <w:tc>
           <w:tcPr>
@@ -1522,8 +1488,85 @@
               <w:rPr>
                 <w:rFonts w:cstheme="minorHAnsi"/>
               </w:rPr>
+              <w:t>latest_season</w:t>
+            </w:r>
+          </w:p>
+        </w:tc>
+        <w:tc>
+          <w:tcPr>
+            <w:tcW w:w="827" w:type="pct"/>
+            <w:vAlign w:val="center"/>
+            <w:hideMark/>
+          </w:tcPr>
+          <w:p>
+            <w:pPr>
+              <w:rPr>
+                <w:rFonts w:cstheme="minorHAnsi"/>
+              </w:rPr>
+            </w:pPr>
+            <w:r>
+              <w:rPr>
+                <w:rFonts w:cstheme="minorHAnsi"/>
+              </w:rPr>
+              <w:t>Integer</w:t>
+            </w:r>
+          </w:p>
+        </w:tc>
+        <w:tc>
+          <w:tcPr>
+            <w:tcW w:w="2469" w:type="pct"/>
+            <w:vAlign w:val="center"/>
+            <w:hideMark/>
+          </w:tcPr>
+          <w:p>
+            <w:pPr>
+              <w:rPr>
+                <w:rFonts w:cstheme="minorHAnsi"/>
+              </w:rPr>
+            </w:pPr>
+            <w:r>
+              <w:rPr>
+                <w:rFonts w:cstheme="minorHAnsi"/>
+              </w:rPr>
+              <w:t>Mùa phim mới nhất</w:t>
+            </w:r>
+          </w:p>
+        </w:tc>
+      </w:tr>
+      <w:tr>
+        <w:trPr>
+          <w:trHeight w:val="397"/>
+        </w:trPr>
+        <w:tc>
+          <w:tcPr>
+            <w:tcW w:w="1704" w:type="pct"/>
+            <w:vAlign w:val="center"/>
+            <w:hideMark/>
+          </w:tcPr>
+          <w:p>
+            <w:pPr>
+              <w:rPr>
+                <w:rFonts w:cstheme="minorHAnsi"/>
+              </w:rPr>
+            </w:pPr>
+            <w:r>
+              <w:rPr>
+                <w:rFonts w:cstheme="minorHAnsi"/>
+              </w:rPr>
               <w:lastRenderedPageBreak/>
-              <w:t>latest_season</w:t>
+              <w:t>imdb_rating.$</w:t>
+            </w:r>
+            <w:r>
+              <w:rPr>
+                <w:rFonts w:cstheme="minorHAnsi"/>
+              </w:rPr>
+              <w:t>Integer</w:t>
+            </w:r>
+            <w:r>
+              <w:rPr>
+                <w:rFonts w:cstheme="minorHAnsi"/>
+              </w:rPr>
+              <w:t>Decimal</w:t>
             </w:r>
           </w:p>
         </w:tc>
@@ -1543,7 +1586,7 @@
               <w:rPr>
                 <w:rFonts w:cstheme="minorHAnsi"/>
               </w:rPr>
-              <w:t>Number</w:t>
+              <w:t>String</w:t>
             </w:r>
           </w:p>
         </w:tc>
@@ -1557,20 +1600,21 @@
             <w:pPr>
               <w:rPr>
                 <w:rFonts w:cstheme="minorHAnsi"/>
-              </w:rPr>
-            </w:pPr>
-            <w:r>
-              <w:rPr>
-                <w:rFonts w:cstheme="minorHAnsi"/>
-              </w:rPr>
-              <w:t>Mùa phim mới nhất</w:t>
-            </w:r>
-          </w:p>
-        </w:tc>
-      </w:tr>
-      <w:tr>
-        <w:trPr>
-          <w:trHeight w:val="567"/>
+                <w:lang w:val="en-US"/>
+              </w:rPr>
+            </w:pPr>
+            <w:r>
+              <w:rPr>
+                <w:rFonts w:cstheme="minorHAnsi"/>
+              </w:rPr>
+              <w:t>Điểm đánh giá IMDb</w:t>
+            </w:r>
+          </w:p>
+        </w:tc>
+      </w:tr>
+      <w:tr>
+        <w:trPr>
+          <w:trHeight w:val="397"/>
         </w:trPr>
         <w:tc>
           <w:tcPr>
@@ -1588,7 +1632,7 @@
               <w:rPr>
                 <w:rFonts w:cstheme="minorHAnsi"/>
               </w:rPr>
-              <w:t>imdb_rating.$numberDecimal</w:t>
+              <w:t>latest_episode</w:t>
             </w:r>
           </w:p>
         </w:tc>
@@ -1608,6 +1652,79 @@
               <w:rPr>
                 <w:rFonts w:cstheme="minorHAnsi"/>
               </w:rPr>
+              <w:t>Object</w:t>
+            </w:r>
+          </w:p>
+        </w:tc>
+        <w:tc>
+          <w:tcPr>
+            <w:tcW w:w="2469" w:type="pct"/>
+            <w:vAlign w:val="center"/>
+            <w:hideMark/>
+          </w:tcPr>
+          <w:p>
+            <w:pPr>
+              <w:rPr>
+                <w:rFonts w:cstheme="minorHAnsi"/>
+                <w:lang w:val="en-US"/>
+              </w:rPr>
+            </w:pPr>
+            <w:r>
+              <w:rPr>
+                <w:rFonts w:cstheme="minorHAnsi"/>
+              </w:rPr>
+              <w:t>Thông tin tập mới nhất</w:t>
+            </w:r>
+            <w:r>
+              <w:rPr>
+                <w:rFonts w:cstheme="minorHAnsi"/>
+                <w:lang w:val="en-US"/>
+              </w:rPr>
+              <w:t xml:space="preserve"> theo mùa</w:t>
+            </w:r>
+          </w:p>
+        </w:tc>
+      </w:tr>
+      <w:tr>
+        <w:trPr>
+          <w:trHeight w:val="397"/>
+        </w:trPr>
+        <w:tc>
+          <w:tcPr>
+            <w:tcW w:w="1704" w:type="pct"/>
+            <w:vAlign w:val="center"/>
+            <w:hideMark/>
+          </w:tcPr>
+          <w:p>
+            <w:pPr>
+              <w:rPr>
+                <w:rFonts w:cstheme="minorHAnsi"/>
+              </w:rPr>
+            </w:pPr>
+            <w:r>
+              <w:rPr>
+                <w:rFonts w:cstheme="minorHAnsi"/>
+              </w:rPr>
+              <w:t>year</w:t>
+            </w:r>
+          </w:p>
+        </w:tc>
+        <w:tc>
+          <w:tcPr>
+            <w:tcW w:w="827" w:type="pct"/>
+            <w:vAlign w:val="center"/>
+            <w:hideMark/>
+          </w:tcPr>
+          <w:p>
+            <w:pPr>
+              <w:rPr>
+                <w:rFonts w:cstheme="minorHAnsi"/>
+              </w:rPr>
+            </w:pPr>
+            <w:r>
+              <w:rPr>
+                <w:rFonts w:cstheme="minorHAnsi"/>
+              </w:rPr>
               <w:t>String</w:t>
             </w:r>
           </w:p>
@@ -1622,6 +1739,71 @@
             <w:pPr>
               <w:rPr>
                 <w:rFonts w:cstheme="minorHAnsi"/>
+              </w:rPr>
+            </w:pPr>
+            <w:r>
+              <w:rPr>
+                <w:rFonts w:cstheme="minorHAnsi"/>
+              </w:rPr>
+              <w:t>Năm phát hành</w:t>
+            </w:r>
+          </w:p>
+        </w:tc>
+      </w:tr>
+      <w:tr>
+        <w:trPr>
+          <w:trHeight w:val="397"/>
+        </w:trPr>
+        <w:tc>
+          <w:tcPr>
+            <w:tcW w:w="1704" w:type="pct"/>
+            <w:vAlign w:val="center"/>
+            <w:hideMark/>
+          </w:tcPr>
+          <w:p>
+            <w:pPr>
+              <w:rPr>
+                <w:rFonts w:cstheme="minorHAnsi"/>
+              </w:rPr>
+            </w:pPr>
+            <w:r>
+              <w:rPr>
+                <w:rFonts w:cstheme="minorHAnsi"/>
+              </w:rPr>
+              <w:t>genres</w:t>
+            </w:r>
+          </w:p>
+        </w:tc>
+        <w:tc>
+          <w:tcPr>
+            <w:tcW w:w="827" w:type="pct"/>
+            <w:vAlign w:val="center"/>
+            <w:hideMark/>
+          </w:tcPr>
+          <w:p>
+            <w:pPr>
+              <w:rPr>
+                <w:rFonts w:cstheme="minorHAnsi"/>
+              </w:rPr>
+            </w:pPr>
+            <w:r>
+              <w:rPr>
+                <w:rFonts w:cstheme="minorHAnsi"/>
+              </w:rPr>
+              <w:t>Array[Object]</w:t>
+            </w:r>
+          </w:p>
+        </w:tc>
+        <w:tc>
+          <w:tcPr>
+            <w:tcW w:w="2469" w:type="pct"/>
+            <w:vAlign w:val="center"/>
+            <w:hideMark/>
+          </w:tcPr>
+          <w:p>
+            <w:pPr>
+              <w:rPr>
+                <w:rFonts w:cstheme="minorHAnsi"/>
                 <w:lang w:val="en-US"/>
               </w:rPr>
             </w:pPr>
@@ -1629,14 +1811,34 @@
               <w:rPr>
                 <w:rFonts w:cstheme="minorHAnsi"/>
               </w:rPr>
-              <w:t>Điểm đánh giá IMDb</w:t>
-            </w:r>
-          </w:p>
-        </w:tc>
-      </w:tr>
-      <w:tr>
-        <w:trPr>
-          <w:trHeight w:val="567"/>
+              <w:t>Danh sách thể loại</w:t>
+            </w:r>
+            <w:r>
+              <w:rPr>
+                <w:rFonts w:cstheme="minorHAnsi"/>
+                <w:lang w:val="en-US"/>
+              </w:rPr>
+              <w:t xml:space="preserve"> (</w:t>
+            </w:r>
+            <w:r>
+              <w:rPr>
+                <w:rFonts w:cstheme="minorHAnsi"/>
+              </w:rPr>
+              <w:t xml:space="preserve"> _id, name, slug</w:t>
+            </w:r>
+            <w:r>
+              <w:rPr>
+                <w:rFonts w:cstheme="minorHAnsi"/>
+                <w:lang w:val="en-US"/>
+              </w:rPr>
+              <w:t>)</w:t>
+            </w:r>
+          </w:p>
+        </w:tc>
+      </w:tr>
+      <w:tr>
+        <w:trPr>
+          <w:trHeight w:val="397"/>
         </w:trPr>
         <w:tc>
           <w:tcPr>
@@ -1654,7 +1856,7 @@
               <w:rPr>
                 <w:rFonts w:cstheme="minorHAnsi"/>
               </w:rPr>
-              <w:t>latest_episode</w:t>
+              <w:t>images.posters</w:t>
             </w:r>
           </w:p>
         </w:tc>
@@ -1674,7 +1876,7 @@
               <w:rPr>
                 <w:rFonts w:cstheme="minorHAnsi"/>
               </w:rPr>
-              <w:t>Object</w:t>
+              <w:t>Array[Object]</w:t>
             </w:r>
           </w:p>
         </w:tc>
@@ -1695,21 +1897,80 @@
               <w:rPr>
                 <w:rFonts w:cstheme="minorHAnsi"/>
               </w:rPr>
-              <w:t>Thông tin tập mới nhất</w:t>
-            </w:r>
-            <w:r>
+              <w:t>Danh sách ảnh poster chính</w:t>
+            </w:r>
+          </w:p>
+        </w:tc>
+      </w:tr>
+      <w:tr>
+        <w:trPr>
+          <w:trHeight w:val="397"/>
+        </w:trPr>
+        <w:tc>
+          <w:tcPr>
+            <w:tcW w:w="1704" w:type="pct"/>
+            <w:vAlign w:val="center"/>
+            <w:hideMark/>
+          </w:tcPr>
+          <w:p>
+            <w:pPr>
+              <w:rPr>
+                <w:rFonts w:cstheme="minorHAnsi"/>
+              </w:rPr>
+            </w:pPr>
+            <w:r>
+              <w:rPr>
+                <w:rFonts w:cstheme="minorHAnsi"/>
+              </w:rPr>
+              <w:t>images.horizontal_posters</w:t>
+            </w:r>
+          </w:p>
+        </w:tc>
+        <w:tc>
+          <w:tcPr>
+            <w:tcW w:w="827" w:type="pct"/>
+            <w:vAlign w:val="center"/>
+            <w:hideMark/>
+          </w:tcPr>
+          <w:p>
+            <w:pPr>
+              <w:rPr>
+                <w:rFonts w:cstheme="minorHAnsi"/>
+              </w:rPr>
+            </w:pPr>
+            <w:r>
+              <w:rPr>
+                <w:rFonts w:cstheme="minorHAnsi"/>
+              </w:rPr>
+              <w:t>Array[Object]</w:t>
+            </w:r>
+          </w:p>
+        </w:tc>
+        <w:tc>
+          <w:tcPr>
+            <w:tcW w:w="2469" w:type="pct"/>
+            <w:vAlign w:val="center"/>
+            <w:hideMark/>
+          </w:tcPr>
+          <w:p>
+            <w:pPr>
               <w:rPr>
                 <w:rFonts w:cstheme="minorHAnsi"/>
                 <w:lang w:val="en-US"/>
               </w:rPr>
-              <w:t xml:space="preserve"> theo mùa</w:t>
-            </w:r>
-          </w:p>
-        </w:tc>
-      </w:tr>
-      <w:tr>
-        <w:trPr>
-          <w:trHeight w:val="567"/>
+            </w:pPr>
+            <w:r>
+              <w:rPr>
+                <w:rFonts w:cstheme="minorHAnsi"/>
+              </w:rPr>
+              <w:t>Danh sách ảnh poster ngang</w:t>
+            </w:r>
+          </w:p>
+        </w:tc>
+      </w:tr>
+      <w:tr>
+        <w:trPr>
+          <w:trHeight w:val="397"/>
         </w:trPr>
         <w:tc>
           <w:tcPr>
@@ -1727,7 +1988,7 @@
               <w:rPr>
                 <w:rFonts w:cstheme="minorHAnsi"/>
               </w:rPr>
-              <w:t>year</w:t>
+              <w:t>images.backdrops</w:t>
             </w:r>
           </w:p>
         </w:tc>
@@ -1747,7 +2008,7 @@
               <w:rPr>
                 <w:rFonts w:cstheme="minorHAnsi"/>
               </w:rPr>
-              <w:t>String</w:t>
+              <w:t>Array[Object]</w:t>
             </w:r>
           </w:p>
         </w:tc>
@@ -1761,20 +2022,21 @@
             <w:pPr>
               <w:rPr>
                 <w:rFonts w:cstheme="minorHAnsi"/>
-              </w:rPr>
-            </w:pPr>
-            <w:r>
-              <w:rPr>
-                <w:rFonts w:cstheme="minorHAnsi"/>
-              </w:rPr>
-              <w:t>Năm phát hành</w:t>
-            </w:r>
-          </w:p>
-        </w:tc>
-      </w:tr>
-      <w:tr>
-        <w:trPr>
-          <w:trHeight w:val="794"/>
+                <w:lang w:val="en-US"/>
+              </w:rPr>
+            </w:pPr>
+            <w:r>
+              <w:rPr>
+                <w:rFonts w:cstheme="minorHAnsi"/>
+              </w:rPr>
+              <w:t>Danh sách ảnh nền phía sau</w:t>
+            </w:r>
+          </w:p>
+        </w:tc>
+      </w:tr>
+      <w:tr>
+        <w:trPr>
+          <w:trHeight w:val="397"/>
         </w:trPr>
         <w:tc>
           <w:tcPr>
@@ -1792,7 +2054,7 @@
               <w:rPr>
                 <w:rFonts w:cstheme="minorHAnsi"/>
               </w:rPr>
-              <w:t>genres</w:t>
+              <w:t>images.titles</w:t>
             </w:r>
           </w:p>
         </w:tc>
@@ -1833,304 +2095,12 @@
               <w:rPr>
                 <w:rFonts w:cstheme="minorHAnsi"/>
               </w:rPr>
-              <w:t>Danh sách thể loại</w:t>
-            </w:r>
-            <w:r>
-              <w:rPr>
-                <w:rFonts w:cstheme="minorHAnsi"/>
-                <w:lang w:val="en-US"/>
-              </w:rPr>
-              <w:t xml:space="preserve"> (</w:t>
-            </w:r>
-            <w:r>
-              <w:rPr>
-                <w:rFonts w:cstheme="minorHAnsi"/>
-              </w:rPr>
-              <w:t xml:space="preserve"> _id, name, slug</w:t>
-            </w:r>
-            <w:r>
-              <w:rPr>
-                <w:rFonts w:cstheme="minorHAnsi"/>
-                <w:lang w:val="en-US"/>
-              </w:rPr>
-              <w:t>)</w:t>
-            </w:r>
-          </w:p>
-        </w:tc>
-      </w:tr>
-      <w:tr>
-        <w:trPr>
-          <w:trHeight w:val="567"/>
-        </w:trPr>
-        <w:tc>
-          <w:tcPr>
-            <w:tcW w:w="1704" w:type="pct"/>
-            <w:vAlign w:val="center"/>
-            <w:hideMark/>
-          </w:tcPr>
-          <w:p>
-            <w:pPr>
-              <w:rPr>
-                <w:rFonts w:cstheme="minorHAnsi"/>
-              </w:rPr>
-            </w:pPr>
-            <w:r>
-              <w:rPr>
-                <w:rFonts w:cstheme="minorHAnsi"/>
-              </w:rPr>
-              <w:t>images.posters</w:t>
-            </w:r>
-          </w:p>
-        </w:tc>
-        <w:tc>
-          <w:tcPr>
-            <w:tcW w:w="827" w:type="pct"/>
-            <w:vAlign w:val="center"/>
-            <w:hideMark/>
-          </w:tcPr>
-          <w:p>
-            <w:pPr>
-              <w:rPr>
-                <w:rFonts w:cstheme="minorHAnsi"/>
-              </w:rPr>
-            </w:pPr>
-            <w:r>
-              <w:rPr>
-                <w:rFonts w:cstheme="minorHAnsi"/>
-              </w:rPr>
-              <w:t>Array[Object]</w:t>
-            </w:r>
-          </w:p>
-        </w:tc>
-        <w:tc>
-          <w:tcPr>
-            <w:tcW w:w="2469" w:type="pct"/>
-            <w:vAlign w:val="center"/>
-            <w:hideMark/>
-          </w:tcPr>
-          <w:p>
-            <w:pPr>
-              <w:rPr>
-                <w:rFonts w:cstheme="minorHAnsi"/>
-                <w:lang w:val="en-US"/>
-              </w:rPr>
-            </w:pPr>
-            <w:r>
-              <w:rPr>
-                <w:rFonts w:cstheme="minorHAnsi"/>
-              </w:rPr>
-              <w:t>Danh sách ảnh poster chính</w:t>
-            </w:r>
-          </w:p>
-        </w:tc>
-      </w:tr>
-      <w:tr>
-        <w:trPr>
-          <w:trHeight w:val="567"/>
-        </w:trPr>
-        <w:tc>
-          <w:tcPr>
-            <w:tcW w:w="1704" w:type="pct"/>
-            <w:vAlign w:val="center"/>
-            <w:hideMark/>
-          </w:tcPr>
-          <w:p>
-            <w:pPr>
-              <w:rPr>
-                <w:rFonts w:cstheme="minorHAnsi"/>
-              </w:rPr>
-            </w:pPr>
-            <w:r>
-              <w:rPr>
-                <w:rFonts w:cstheme="minorHAnsi"/>
-              </w:rPr>
-              <w:t>images.horizontal_posters</w:t>
-            </w:r>
-          </w:p>
-        </w:tc>
-        <w:tc>
-          <w:tcPr>
-            <w:tcW w:w="827" w:type="pct"/>
-            <w:vAlign w:val="center"/>
-            <w:hideMark/>
-          </w:tcPr>
-          <w:p>
-            <w:pPr>
-              <w:rPr>
-                <w:rFonts w:cstheme="minorHAnsi"/>
-              </w:rPr>
-            </w:pPr>
-            <w:r>
-              <w:rPr>
-                <w:rFonts w:cstheme="minorHAnsi"/>
-              </w:rPr>
-              <w:t>Array[Object]</w:t>
-            </w:r>
-          </w:p>
-        </w:tc>
-        <w:tc>
-          <w:tcPr>
-            <w:tcW w:w="2469" w:type="pct"/>
-            <w:vAlign w:val="center"/>
-            <w:hideMark/>
-          </w:tcPr>
-          <w:p>
-            <w:pPr>
-              <w:rPr>
-                <w:rFonts w:cstheme="minorHAnsi"/>
-                <w:lang w:val="en-US"/>
-              </w:rPr>
-            </w:pPr>
-            <w:r>
-              <w:rPr>
-                <w:rFonts w:cstheme="minorHAnsi"/>
-              </w:rPr>
-              <w:t>Danh sách ảnh poster ngang</w:t>
-            </w:r>
-          </w:p>
-        </w:tc>
-      </w:tr>
-      <w:tr>
-        <w:trPr>
-          <w:trHeight w:val="567"/>
-        </w:trPr>
-        <w:tc>
-          <w:tcPr>
-            <w:tcW w:w="1704" w:type="pct"/>
-            <w:vAlign w:val="center"/>
-            <w:hideMark/>
-          </w:tcPr>
-          <w:p>
-            <w:pPr>
-              <w:rPr>
-                <w:rFonts w:cstheme="minorHAnsi"/>
-              </w:rPr>
-            </w:pPr>
-            <w:r>
-              <w:rPr>
-                <w:rFonts w:cstheme="minorHAnsi"/>
-              </w:rPr>
-              <w:t>images.backdrops</w:t>
-            </w:r>
-          </w:p>
-        </w:tc>
-        <w:tc>
-          <w:tcPr>
-            <w:tcW w:w="827" w:type="pct"/>
-            <w:vAlign w:val="center"/>
-            <w:hideMark/>
-          </w:tcPr>
-          <w:p>
-            <w:pPr>
-              <w:rPr>
-                <w:rFonts w:cstheme="minorHAnsi"/>
-              </w:rPr>
-            </w:pPr>
-            <w:r>
-              <w:rPr>
-                <w:rFonts w:cstheme="minorHAnsi"/>
-              </w:rPr>
-              <w:t>Array[Object]</w:t>
-            </w:r>
-          </w:p>
-        </w:tc>
-        <w:tc>
-          <w:tcPr>
-            <w:tcW w:w="2469" w:type="pct"/>
-            <w:vAlign w:val="center"/>
-            <w:hideMark/>
-          </w:tcPr>
-          <w:p>
-            <w:pPr>
-              <w:rPr>
-                <w:rFonts w:cstheme="minorHAnsi"/>
-                <w:lang w:val="en-US"/>
-              </w:rPr>
-            </w:pPr>
-            <w:r>
-              <w:rPr>
-                <w:rFonts w:cstheme="minorHAnsi"/>
-              </w:rPr>
-              <w:t>Danh sách ảnh nền phía sau</w:t>
-            </w:r>
-          </w:p>
-        </w:tc>
-      </w:tr>
-      <w:tr>
-        <w:trPr>
-          <w:trHeight w:val="567"/>
-        </w:trPr>
-        <w:tc>
-          <w:tcPr>
-            <w:tcW w:w="1704" w:type="pct"/>
-            <w:vAlign w:val="center"/>
-            <w:hideMark/>
-          </w:tcPr>
-          <w:p>
-            <w:pPr>
-              <w:rPr>
-                <w:rFonts w:cstheme="minorHAnsi"/>
-              </w:rPr>
-            </w:pPr>
-            <w:r>
-              <w:rPr>
-                <w:rFonts w:cstheme="minorHAnsi"/>
-              </w:rPr>
-              <w:t>images.titles</w:t>
-            </w:r>
-          </w:p>
-        </w:tc>
-        <w:tc>
-          <w:tcPr>
-            <w:tcW w:w="827" w:type="pct"/>
-            <w:vAlign w:val="center"/>
-            <w:hideMark/>
-          </w:tcPr>
-          <w:p>
-            <w:pPr>
-              <w:rPr>
-                <w:rFonts w:cstheme="minorHAnsi"/>
-              </w:rPr>
-            </w:pPr>
-            <w:r>
-              <w:rPr>
-                <w:rFonts w:cstheme="minorHAnsi"/>
-              </w:rPr>
-              <w:t>Array[Object]</w:t>
-            </w:r>
-          </w:p>
-        </w:tc>
-        <w:tc>
-          <w:tcPr>
-            <w:tcW w:w="2469" w:type="pct"/>
-            <w:vAlign w:val="center"/>
-            <w:hideMark/>
-          </w:tcPr>
-          <w:p>
-            <w:pPr>
-              <w:rPr>
-                <w:rFonts w:cstheme="minorHAnsi"/>
-                <w:lang w:val="en-US"/>
-              </w:rPr>
-            </w:pPr>
-            <w:r>
-              <w:rPr>
-                <w:rFonts w:cstheme="minorHAnsi"/>
-              </w:rPr>
               <w:t>Danh sách ảnh tiêu đề phim</w:t>
             </w:r>
           </w:p>
         </w:tc>
       </w:tr>
     </w:tbl>
-    <w:p>
-      <w:pPr>
-        <w:rPr>
-          <w:rFonts w:cstheme="minorHAnsi"/>
-          <w:lang w:val="en-US"/>
-        </w:rPr>
-      </w:pPr>
-    </w:p>
     <w:p>
       <w:pPr>
         <w:pStyle w:val="Heading3"/>
@@ -2146,7 +2116,14 @@
           <w:szCs w:val="22"/>
           <w:lang w:val="en-US"/>
         </w:rPr>
-        <w:t>1.2.2. Cast of the Movie</w:t>
+        <w:t xml:space="preserve">1.2.2. </w:t>
+      </w:r>
+      <w:r>
+        <w:rPr>
+          <w:rFonts w:cstheme="minorHAnsi"/>
+          <w:lang w:val="en-US"/>
+        </w:rPr>
+        <w:t>Dàn diễn viên của phim</w:t>
       </w:r>
     </w:p>
     <w:tbl>
@@ -2162,7 +2139,7 @@
       </w:tblGrid>
       <w:tr>
         <w:trPr>
-          <w:trHeight w:val="567"/>
+          <w:trHeight w:val="397"/>
         </w:trPr>
         <w:tc>
           <w:tcPr>
@@ -2183,8 +2160,9 @@
                 <w:rFonts w:cstheme="minorHAnsi"/>
                 <w:b/>
                 <w:bCs/>
-              </w:rPr>
-              <w:t>Field</w:t>
+                <w:lang w:val="en-US"/>
+              </w:rPr>
+              <w:t>Trường dữ liệu</w:t>
             </w:r>
           </w:p>
         </w:tc>
@@ -2207,8 +2185,9 @@
                 <w:rFonts w:cstheme="minorHAnsi"/>
                 <w:b/>
                 <w:bCs/>
-              </w:rPr>
-              <w:t>Data Type</w:t>
+                <w:lang w:val="en-US"/>
+              </w:rPr>
+              <w:t>Kiểu dữ liệu</w:t>
             </w:r>
           </w:p>
         </w:tc>
@@ -2231,15 +2210,16 @@
                 <w:rFonts w:cstheme="minorHAnsi"/>
                 <w:b/>
                 <w:bCs/>
-              </w:rPr>
-              <w:t>Description</w:t>
-            </w:r>
-          </w:p>
-        </w:tc>
-      </w:tr>
-      <w:tr>
-        <w:trPr>
-          <w:trHeight w:val="567"/>
+                <w:lang w:val="en-US"/>
+              </w:rPr>
+              <w:t>Mô tả</w:t>
+            </w:r>
+          </w:p>
+        </w:tc>
+      </w:tr>
+      <w:tr>
+        <w:trPr>
+          <w:trHeight w:val="397"/>
         </w:trPr>
         <w:tc>
           <w:tcPr>
@@ -2304,7 +2284,7 @@
       </w:tr>
       <w:tr>
         <w:trPr>
-          <w:trHeight w:val="567"/>
+          <w:trHeight w:val="397"/>
         </w:trPr>
         <w:tc>
           <w:tcPr>
@@ -2369,7 +2349,7 @@
       </w:tr>
       <w:tr>
         <w:trPr>
-          <w:trHeight w:val="567"/>
+          <w:trHeight w:val="397"/>
         </w:trPr>
         <w:tc>
           <w:tcPr>
@@ -2434,7 +2414,7 @@
       </w:tr>
       <w:tr>
         <w:trPr>
-          <w:trHeight w:val="567"/>
+          <w:trHeight w:val="397"/>
         </w:trPr>
         <w:tc>
           <w:tcPr>
@@ -2499,7 +2479,7 @@
       </w:tr>
       <w:tr>
         <w:trPr>
-          <w:trHeight w:val="567"/>
+          <w:trHeight w:val="397"/>
         </w:trPr>
         <w:tc>
           <w:tcPr>
@@ -2537,7 +2517,7 @@
               <w:rPr>
                 <w:rFonts w:cstheme="minorHAnsi"/>
               </w:rPr>
-              <w:t>Number</w:t>
+              <w:t>Integer</w:t>
             </w:r>
           </w:p>
         </w:tc>
@@ -2565,7 +2545,7 @@
       </w:tr>
       <w:tr>
         <w:trPr>
-          <w:trHeight w:val="567"/>
+          <w:trHeight w:val="397"/>
         </w:trPr>
         <w:tc>
           <w:tcPr>
@@ -2603,7 +2583,7 @@
               <w:rPr>
                 <w:rFonts w:cstheme="minorHAnsi"/>
               </w:rPr>
-              <w:t>Number</w:t>
+              <w:t>Integer</w:t>
             </w:r>
           </w:p>
         </w:tc>
@@ -2631,7 +2611,7 @@
       </w:tr>
       <w:tr>
         <w:trPr>
-          <w:trHeight w:val="567"/>
+          <w:trHeight w:val="397"/>
         </w:trPr>
         <w:tc>
           <w:tcPr>
@@ -2669,7 +2649,7 @@
               <w:rPr>
                 <w:rFonts w:cstheme="minorHAnsi"/>
               </w:rPr>
-              <w:t>Number</w:t>
+              <w:t>Integer</w:t>
             </w:r>
           </w:p>
         </w:tc>
@@ -2696,7 +2676,7 @@
       </w:tr>
       <w:tr>
         <w:trPr>
-          <w:trHeight w:val="567"/>
+          <w:trHeight w:val="397"/>
         </w:trPr>
         <w:tc>
           <w:tcPr>
@@ -2734,7 +2714,13 @@
               <w:rPr>
                 <w:rFonts w:cstheme="minorHAnsi"/>
               </w:rPr>
-              <w:t xml:space="preserve">Number </w:t>
+              <w:t>Integer</w:t>
+            </w:r>
+            <w:r>
+              <w:rPr>
+                <w:rFonts w:cstheme="minorHAnsi"/>
+              </w:rPr>
+              <w:t xml:space="preserve"> </w:t>
             </w:r>
           </w:p>
         </w:tc>
@@ -2761,7 +2747,7 @@
       </w:tr>
       <w:tr>
         <w:trPr>
-          <w:trHeight w:val="567"/>
+          <w:trHeight w:val="397"/>
         </w:trPr>
         <w:tc>
           <w:tcPr>
@@ -2799,7 +2785,13 @@
               <w:rPr>
                 <w:rFonts w:cstheme="minorHAnsi"/>
               </w:rPr>
-              <w:t xml:space="preserve">Number </w:t>
+              <w:t>Integer</w:t>
+            </w:r>
+            <w:r>
+              <w:rPr>
+                <w:rFonts w:cstheme="minorHAnsi"/>
+              </w:rPr>
+              <w:t xml:space="preserve"> </w:t>
             </w:r>
           </w:p>
         </w:tc>
@@ -2826,7 +2818,7 @@
       </w:tr>
       <w:tr>
         <w:trPr>
-          <w:trHeight w:val="567"/>
+          <w:trHeight w:val="397"/>
         </w:trPr>
         <w:tc>
           <w:tcPr>
@@ -2864,7 +2856,7 @@
               <w:rPr>
                 <w:rFonts w:cstheme="minorHAnsi"/>
               </w:rPr>
-              <w:t>Number</w:t>
+              <w:t>Integer</w:t>
             </w:r>
           </w:p>
         </w:tc>
@@ -2892,7 +2884,7 @@
       </w:tr>
       <w:tr>
         <w:trPr>
-          <w:trHeight w:val="567"/>
+          <w:trHeight w:val="397"/>
         </w:trPr>
         <w:tc>
           <w:tcPr>
@@ -2957,7 +2949,7 @@
       </w:tr>
       <w:tr>
         <w:trPr>
-          <w:trHeight w:val="567"/>
+          <w:trHeight w:val="397"/>
         </w:trPr>
         <w:tc>
           <w:tcPr>
@@ -3022,7 +3014,7 @@
       </w:tr>
       <w:tr>
         <w:trPr>
-          <w:trHeight w:val="567"/>
+          <w:trHeight w:val="397"/>
         </w:trPr>
         <w:tc>
           <w:tcPr>
@@ -3040,7 +3032,6 @@
               <w:rPr>
                 <w:rFonts w:cstheme="minorHAnsi"/>
               </w:rPr>
-              <w:lastRenderedPageBreak/>
               <w:t>cast.slug</w:t>
             </w:r>
           </w:p>
@@ -3088,7 +3079,7 @@
       </w:tr>
       <w:tr>
         <w:trPr>
-          <w:trHeight w:val="567"/>
+          <w:trHeight w:val="397"/>
         </w:trPr>
         <w:tc>
           <w:tcPr>
@@ -3153,7 +3144,7 @@
       </w:tr>
       <w:tr>
         <w:trPr>
-          <w:trHeight w:val="567"/>
+          <w:trHeight w:val="397"/>
         </w:trPr>
         <w:tc>
           <w:tcPr>
@@ -3225,14 +3216,6 @@
         </w:tc>
       </w:tr>
     </w:tbl>
-    <w:p>
-      <w:pPr>
-        <w:rPr>
-          <w:rFonts w:cstheme="minorHAnsi"/>
-          <w:lang w:val="en-US"/>
-        </w:rPr>
-      </w:pPr>
-    </w:p>
     <w:p>
       <w:pPr>
         <w:pStyle w:val="Heading3"/>
@@ -3248,7 +3231,14 @@
           <w:szCs w:val="22"/>
           <w:lang w:val="en-US"/>
         </w:rPr>
-        <w:t>1.2.3. List Comments</w:t>
+        <w:t xml:space="preserve">1.2.3. </w:t>
+      </w:r>
+      <w:r>
+        <w:rPr>
+          <w:rFonts w:cstheme="minorHAnsi"/>
+          <w:lang w:val="en-US"/>
+        </w:rPr>
+        <w:t>Danh sách bình luận hoặc đánh giá</w:t>
       </w:r>
     </w:p>
     <w:tbl>
@@ -3264,7 +3254,7 @@
       </w:tblGrid>
       <w:tr>
         <w:trPr>
-          <w:trHeight w:val="567"/>
+          <w:trHeight w:val="397"/>
         </w:trPr>
         <w:tc>
           <w:tcPr>
@@ -3285,8 +3275,9 @@
                 <w:rFonts w:cstheme="minorHAnsi"/>
                 <w:b/>
                 <w:bCs/>
-              </w:rPr>
-              <w:t>Field</w:t>
+                <w:lang w:val="en-US"/>
+              </w:rPr>
+              <w:t>Trường dữ liệu</w:t>
             </w:r>
           </w:p>
         </w:tc>
@@ -3309,8 +3300,9 @@
                 <w:rFonts w:cstheme="minorHAnsi"/>
                 <w:b/>
                 <w:bCs/>
-              </w:rPr>
-              <w:t>Data Type</w:t>
+                <w:lang w:val="en-US"/>
+              </w:rPr>
+              <w:t>Kiểu dữ liệu</w:t>
             </w:r>
           </w:p>
         </w:tc>
@@ -3333,15 +3325,16 @@
                 <w:rFonts w:cstheme="minorHAnsi"/>
                 <w:b/>
                 <w:bCs/>
-              </w:rPr>
-              <w:t>Description</w:t>
-            </w:r>
-          </w:p>
-        </w:tc>
-      </w:tr>
-      <w:tr>
-        <w:trPr>
-          <w:trHeight w:val="567"/>
+                <w:lang w:val="en-US"/>
+              </w:rPr>
+              <w:t>Mô tả</w:t>
+            </w:r>
+          </w:p>
+        </w:tc>
+      </w:tr>
+      <w:tr>
+        <w:trPr>
+          <w:trHeight w:val="397"/>
         </w:trPr>
         <w:tc>
           <w:tcPr>
@@ -3406,7 +3399,7 @@
       </w:tr>
       <w:tr>
         <w:trPr>
-          <w:trHeight w:val="567"/>
+          <w:trHeight w:val="397"/>
         </w:trPr>
         <w:tc>
           <w:tcPr>
@@ -3471,7 +3464,7 @@
       </w:tr>
       <w:tr>
         <w:trPr>
-          <w:trHeight w:val="567"/>
+          <w:trHeight w:val="397"/>
         </w:trPr>
         <w:tc>
           <w:tcPr>
@@ -3536,7 +3529,7 @@
       </w:tr>
       <w:tr>
         <w:trPr>
-          <w:trHeight w:val="567"/>
+          <w:trHeight w:val="397"/>
         </w:trPr>
         <w:tc>
           <w:tcPr>
@@ -3601,7 +3594,7 @@
       </w:tr>
       <w:tr>
         <w:trPr>
-          <w:trHeight w:val="567"/>
+          <w:trHeight w:val="397"/>
         </w:trPr>
         <w:tc>
           <w:tcPr>
@@ -3619,7 +3612,13 @@
               <w:rPr>
                 <w:rFonts w:cstheme="minorHAnsi"/>
               </w:rPr>
-              <w:t>episode_number</w:t>
+              <w:t>episode_</w:t>
+            </w:r>
+            <w:r>
+              <w:rPr>
+                <w:rFonts w:cstheme="minorHAnsi"/>
+              </w:rPr>
+              <w:t>Integer</w:t>
             </w:r>
           </w:p>
         </w:tc>
@@ -3639,7 +3638,7 @@
               <w:rPr>
                 <w:rFonts w:cstheme="minorHAnsi"/>
               </w:rPr>
-              <w:t>Number</w:t>
+              <w:t>Integer</w:t>
             </w:r>
           </w:p>
         </w:tc>
@@ -3666,7 +3665,7 @@
       </w:tr>
       <w:tr>
         <w:trPr>
-          <w:trHeight w:val="567"/>
+          <w:trHeight w:val="397"/>
         </w:trPr>
         <w:tc>
           <w:tcPr>
@@ -3684,7 +3683,13 @@
               <w:rPr>
                 <w:rFonts w:cstheme="minorHAnsi"/>
               </w:rPr>
-              <w:t>season_number</w:t>
+              <w:t>season_</w:t>
+            </w:r>
+            <w:r>
+              <w:rPr>
+                <w:rFonts w:cstheme="minorHAnsi"/>
+              </w:rPr>
+              <w:t>Integer</w:t>
             </w:r>
           </w:p>
         </w:tc>
@@ -3704,7 +3709,7 @@
               <w:rPr>
                 <w:rFonts w:cstheme="minorHAnsi"/>
               </w:rPr>
-              <w:t>Number</w:t>
+              <w:t>Integer</w:t>
             </w:r>
           </w:p>
         </w:tc>
@@ -3731,7 +3736,7 @@
       </w:tr>
       <w:tr>
         <w:trPr>
-          <w:trHeight w:val="567"/>
+          <w:trHeight w:val="397"/>
         </w:trPr>
         <w:tc>
           <w:tcPr>
@@ -3749,6 +3754,7 @@
               <w:rPr>
                 <w:rFonts w:cstheme="minorHAnsi"/>
               </w:rPr>
+              <w:lastRenderedPageBreak/>
               <w:t>is_spoil</w:t>
             </w:r>
           </w:p>
@@ -3796,7 +3802,7 @@
       </w:tr>
       <w:tr>
         <w:trPr>
-          <w:trHeight w:val="567"/>
+          <w:trHeight w:val="397"/>
         </w:trPr>
         <w:tc>
           <w:tcPr>
@@ -3861,7 +3867,7 @@
       </w:tr>
       <w:tr>
         <w:trPr>
-          <w:trHeight w:val="567"/>
+          <w:trHeight w:val="397"/>
         </w:trPr>
         <w:tc>
           <w:tcPr>
@@ -3899,7 +3905,7 @@
               <w:rPr>
                 <w:rFonts w:cstheme="minorHAnsi"/>
               </w:rPr>
-              <w:t>Number</w:t>
+              <w:t>Integer</w:t>
             </w:r>
           </w:p>
         </w:tc>
@@ -3926,7 +3932,7 @@
       </w:tr>
       <w:tr>
         <w:trPr>
-          <w:trHeight w:val="567"/>
+          <w:trHeight w:val="397"/>
         </w:trPr>
         <w:tc>
           <w:tcPr>
@@ -3964,7 +3970,7 @@
               <w:rPr>
                 <w:rFonts w:cstheme="minorHAnsi"/>
               </w:rPr>
-              <w:t>Number</w:t>
+              <w:t>Integer</w:t>
             </w:r>
           </w:p>
         </w:tc>
@@ -3991,7 +3997,7 @@
       </w:tr>
       <w:tr>
         <w:trPr>
-          <w:trHeight w:val="567"/>
+          <w:trHeight w:val="397"/>
         </w:trPr>
         <w:tc>
           <w:tcPr>
@@ -4029,7 +4035,7 @@
               <w:rPr>
                 <w:rFonts w:cstheme="minorHAnsi"/>
               </w:rPr>
-              <w:t>Number</w:t>
+              <w:t>Integer</w:t>
             </w:r>
           </w:p>
         </w:tc>
@@ -4056,7 +4062,7 @@
       </w:tr>
       <w:tr>
         <w:trPr>
-          <w:trHeight w:val="567"/>
+          <w:trHeight w:val="397"/>
         </w:trPr>
         <w:tc>
           <w:tcPr>
@@ -4121,7 +4127,7 @@
       </w:tr>
       <w:tr>
         <w:trPr>
-          <w:trHeight w:val="567"/>
+          <w:trHeight w:val="397"/>
         </w:trPr>
         <w:tc>
           <w:tcPr>
@@ -4187,7 +4193,7 @@
       </w:tr>
       <w:tr>
         <w:trPr>
-          <w:trHeight w:val="567"/>
+          <w:trHeight w:val="397"/>
         </w:trPr>
         <w:tc>
           <w:tcPr>
@@ -4252,7 +4258,7 @@
       </w:tr>
       <w:tr>
         <w:trPr>
-          <w:trHeight w:val="567"/>
+          <w:trHeight w:val="397"/>
         </w:trPr>
         <w:tc>
           <w:tcPr>
@@ -4317,7 +4323,7 @@
       </w:tr>
       <w:tr>
         <w:trPr>
-          <w:trHeight w:val="567"/>
+          <w:trHeight w:val="397"/>
         </w:trPr>
         <w:tc>
           <w:tcPr>
@@ -4356,7 +4362,7 @@
               <w:rPr>
                 <w:rFonts w:cstheme="minorHAnsi"/>
               </w:rPr>
-              <w:t>Number</w:t>
+              <w:t>Integer</w:t>
             </w:r>
           </w:p>
         </w:tc>
@@ -4383,7 +4389,7 @@
       </w:tr>
       <w:tr>
         <w:trPr>
-          <w:trHeight w:val="567"/>
+          <w:trHeight w:val="397"/>
         </w:trPr>
         <w:tc>
           <w:tcPr>
@@ -4448,7 +4454,7 @@
       </w:tr>
       <w:tr>
         <w:trPr>
-          <w:trHeight w:val="567"/>
+          <w:trHeight w:val="397"/>
         </w:trPr>
         <w:tc>
           <w:tcPr>
@@ -4513,7 +4519,7 @@
       </w:tr>
       <w:tr>
         <w:trPr>
-          <w:trHeight w:val="567"/>
+          <w:trHeight w:val="397"/>
         </w:trPr>
         <w:tc>
           <w:tcPr>
@@ -4531,7 +4537,6 @@
               <w:rPr>
                 <w:rFonts w:cstheme="minorHAnsi"/>
               </w:rPr>
-              <w:lastRenderedPageBreak/>
               <w:t>author.role</w:t>
             </w:r>
           </w:p>
@@ -4580,7 +4585,7 @@
       </w:tr>
       <w:tr>
         <w:trPr>
-          <w:trHeight w:val="567"/>
+          <w:trHeight w:val="397"/>
         </w:trPr>
         <w:tc>
           <w:tcPr>
@@ -4645,7 +4650,7 @@
       </w:tr>
       <w:tr>
         <w:trPr>
-          <w:trHeight w:val="567"/>
+          <w:trHeight w:val="397"/>
         </w:trPr>
         <w:tc>
           <w:tcPr>
@@ -4683,7 +4688,7 @@
               <w:rPr>
                 <w:rFonts w:cstheme="minorHAnsi"/>
               </w:rPr>
-              <w:t>Number</w:t>
+              <w:t>Integer</w:t>
             </w:r>
           </w:p>
         </w:tc>
@@ -4711,7 +4716,7 @@
       </w:tr>
       <w:tr>
         <w:trPr>
-          <w:trHeight w:val="567"/>
+          <w:trHeight w:val="397"/>
         </w:trPr>
         <w:tc>
           <w:tcPr>
@@ -4776,7 +4781,7 @@
       </w:tr>
       <w:tr>
         <w:trPr>
-          <w:trHeight w:val="567"/>
+          <w:trHeight w:val="397"/>
         </w:trPr>
         <w:tc>
           <w:tcPr>
@@ -4841,7 +4846,7 @@
       </w:tr>
       <w:tr>
         <w:trPr>
-          <w:trHeight w:val="567"/>
+          <w:trHeight w:val="397"/>
         </w:trPr>
         <w:tc>
           <w:tcPr>
@@ -4906,7 +4911,7 @@
       </w:tr>
       <w:tr>
         <w:trPr>
-          <w:trHeight w:val="567"/>
+          <w:trHeight w:val="397"/>
         </w:trPr>
         <w:tc>
           <w:tcPr>
@@ -4918,13 +4923,28 @@
             <w:pPr>
               <w:rPr>
                 <w:rFonts w:cstheme="minorHAnsi"/>
-              </w:rPr>
-            </w:pPr>
-            <w:r>
-              <w:rPr>
-                <w:rFonts w:cstheme="minorHAnsi"/>
-              </w:rPr>
-              <w:t>reviews</w:t>
+                <w:lang w:val="en-US"/>
+              </w:rPr>
+            </w:pPr>
+            <w:r>
+              <w:rPr>
+                <w:rFonts w:cstheme="minorHAnsi"/>
+                <w:lang w:val="en-US"/>
+              </w:rPr>
+              <w:t>r</w:t>
+            </w:r>
+            <w:r>
+              <w:rPr>
+                <w:rFonts w:cstheme="minorHAnsi"/>
+              </w:rPr>
+              <w:t>eviews</w:t>
+            </w:r>
+            <w:r>
+              <w:rPr>
+                <w:rFonts w:cstheme="minorHAnsi"/>
+                <w:lang w:val="en-US"/>
+              </w:rPr>
+              <w:t>._id</w:t>
             </w:r>
           </w:p>
         </w:tc>
@@ -4938,13 +4958,15 @@
             <w:pPr>
               <w:rPr>
                 <w:rFonts w:cstheme="minorHAnsi"/>
-              </w:rPr>
-            </w:pPr>
-            <w:r>
-              <w:rPr>
-                <w:rFonts w:cstheme="minorHAnsi"/>
-              </w:rPr>
-              <w:t>Object / null</w:t>
+                <w:lang w:val="en-US"/>
+              </w:rPr>
+            </w:pPr>
+            <w:r>
+              <w:rPr>
+                <w:rFonts w:cstheme="minorHAnsi"/>
+                <w:lang w:val="en-US"/>
+              </w:rPr>
+              <w:t>String</w:t>
             </w:r>
           </w:p>
         </w:tc>
@@ -4964,8 +4986,84 @@
             <w:r>
               <w:rPr>
                 <w:rFonts w:cstheme="minorHAnsi"/>
-              </w:rPr>
-              <w:t>Thông tin review</w:t>
+                <w:lang w:val="en-US"/>
+              </w:rPr>
+              <w:t>ID đánh giá</w:t>
+            </w:r>
+          </w:p>
+        </w:tc>
+      </w:tr>
+      <w:tr>
+        <w:trPr>
+          <w:trHeight w:val="397"/>
+        </w:trPr>
+        <w:tc>
+          <w:tcPr>
+            <w:tcW w:w="1097" w:type="pct"/>
+            <w:vAlign w:val="center"/>
+          </w:tcPr>
+          <w:p>
+            <w:pPr>
+              <w:rPr>
+                <w:rFonts w:cstheme="minorHAnsi"/>
+                <w:lang w:val="en-US"/>
+              </w:rPr>
+            </w:pPr>
+            <w:r>
+              <w:rPr>
+                <w:rFonts w:cstheme="minorHAnsi"/>
+                <w:lang w:val="en-US"/>
+              </w:rPr>
+              <w:t>r</w:t>
+            </w:r>
+            <w:r>
+              <w:rPr>
+                <w:rFonts w:cstheme="minorHAnsi"/>
+                <w:lang w:val="en-US"/>
+              </w:rPr>
+              <w:t>eviews.point</w:t>
+            </w:r>
+          </w:p>
+        </w:tc>
+        <w:tc>
+          <w:tcPr>
+            <w:tcW w:w="1106" w:type="pct"/>
+            <w:vAlign w:val="center"/>
+          </w:tcPr>
+          <w:p>
+            <w:pPr>
+              <w:rPr>
+                <w:rFonts w:cstheme="minorHAnsi"/>
+                <w:lang w:val="en-US"/>
+              </w:rPr>
+            </w:pPr>
+            <w:r>
+              <w:rPr>
+                <w:rFonts w:cstheme="minorHAnsi"/>
+                <w:lang w:val="en-US"/>
+              </w:rPr>
+              <w:t>Integer</w:t>
+            </w:r>
+          </w:p>
+        </w:tc>
+        <w:tc>
+          <w:tcPr>
+            <w:tcW w:w="2797" w:type="pct"/>
+            <w:vAlign w:val="center"/>
+          </w:tcPr>
+          <w:p>
+            <w:pPr>
+              <w:rPr>
+                <w:rFonts w:cstheme="minorHAnsi"/>
+                <w:lang w:val="en-US"/>
+              </w:rPr>
+            </w:pPr>
+            <w:r>
+              <w:rPr>
+                <w:rFonts w:cstheme="minorHAnsi"/>
+                <w:lang w:val="en-US"/>
+              </w:rPr>
+              <w:t>Số điểm đánh giá</w:t>
             </w:r>
           </w:p>
         </w:tc>
@@ -4973,19 +5071,1914 @@
     </w:tbl>
     <w:p>
       <w:pPr>
+        <w:pStyle w:val="Heading3"/>
         <w:rPr>
-          <w:rFonts w:cstheme="minorHAnsi"/>
           <w:lang w:val="en-US"/>
         </w:rPr>
       </w:pPr>
+      <w:r>
+        <w:rPr>
+          <w:lang w:val="en-US"/>
+        </w:rPr>
+        <w:t xml:space="preserve">1.2.4. </w:t>
+      </w:r>
+      <w:r>
+        <w:rPr>
+          <w:lang w:val="en-US"/>
+        </w:rPr>
+        <w:t>Danh sách bình luận phản hồi</w:t>
+      </w:r>
+    </w:p>
+    <w:tbl>
+      <w:tblPr>
+        <w:tblStyle w:val="TableGrid"/>
+        <w:tblW w:w="0" w:type="auto"/>
+        <w:tblLook w:val="04A0" w:firstRow="1" w:lastRow="0" w:firstColumn="1" w:lastColumn="0" w:noHBand="0" w:noVBand="1"/>
+      </w:tblPr>
+      <w:tblGrid>
+        <w:gridCol w:w="2149"/>
+        <w:gridCol w:w="1532"/>
+        <w:gridCol w:w="5335"/>
+      </w:tblGrid>
+      <w:tr>
+        <w:trPr>
+          <w:trHeight w:val="397"/>
+        </w:trPr>
+        <w:tc>
+          <w:tcPr>
+            <w:tcW w:w="0" w:type="auto"/>
+            <w:vAlign w:val="center"/>
+            <w:hideMark/>
+          </w:tcPr>
+          <w:p>
+            <w:pPr>
+              <w:rPr>
+                <w:rFonts w:cstheme="minorHAnsi"/>
+                <w:b/>
+                <w:bCs/>
+              </w:rPr>
+            </w:pPr>
+            <w:r>
+              <w:rPr>
+                <w:rFonts w:cstheme="minorHAnsi"/>
+                <w:b/>
+                <w:bCs/>
+                <w:lang w:val="en-US"/>
+              </w:rPr>
+              <w:t>Trường dữ liệu</w:t>
+            </w:r>
+          </w:p>
+        </w:tc>
+        <w:tc>
+          <w:tcPr>
+            <w:tcW w:w="1532" w:type="dxa"/>
+            <w:vAlign w:val="center"/>
+            <w:hideMark/>
+          </w:tcPr>
+          <w:p>
+            <w:pPr>
+              <w:rPr>
+                <w:rFonts w:cstheme="minorHAnsi"/>
+                <w:b/>
+                <w:bCs/>
+              </w:rPr>
+            </w:pPr>
+            <w:r>
+              <w:rPr>
+                <w:rFonts w:cstheme="minorHAnsi"/>
+                <w:b/>
+                <w:bCs/>
+                <w:lang w:val="en-US"/>
+              </w:rPr>
+              <w:t>Kiểu dữ liệu</w:t>
+            </w:r>
+          </w:p>
+        </w:tc>
+        <w:tc>
+          <w:tcPr>
+            <w:tcW w:w="5335" w:type="dxa"/>
+            <w:vAlign w:val="center"/>
+            <w:hideMark/>
+          </w:tcPr>
+          <w:p>
+            <w:pPr>
+              <w:rPr>
+                <w:rFonts w:cstheme="minorHAnsi"/>
+                <w:b/>
+                <w:bCs/>
+              </w:rPr>
+            </w:pPr>
+            <w:r>
+              <w:rPr>
+                <w:rFonts w:cstheme="minorHAnsi"/>
+                <w:b/>
+                <w:bCs/>
+                <w:lang w:val="en-US"/>
+              </w:rPr>
+              <w:t>Mô tả</w:t>
+            </w:r>
+          </w:p>
+        </w:tc>
+      </w:tr>
+      <w:tr>
+        <w:trPr>
+          <w:trHeight w:val="397"/>
+        </w:trPr>
+        <w:tc>
+          <w:tcPr>
+            <w:tcW w:w="0" w:type="auto"/>
+            <w:vAlign w:val="center"/>
+            <w:hideMark/>
+          </w:tcPr>
+          <w:p>
+            <w:pPr>
+              <w:rPr>
+                <w:rFonts w:cstheme="minorHAnsi"/>
+              </w:rPr>
+            </w:pPr>
+            <w:r>
+              <w:rPr>
+                <w:rFonts w:cstheme="minorHAnsi"/>
+              </w:rPr>
+              <w:t>_id</w:t>
+            </w:r>
+          </w:p>
+        </w:tc>
+        <w:tc>
+          <w:tcPr>
+            <w:tcW w:w="1532" w:type="dxa"/>
+            <w:vAlign w:val="center"/>
+            <w:hideMark/>
+          </w:tcPr>
+          <w:p>
+            <w:pPr>
+              <w:rPr>
+                <w:rFonts w:cstheme="minorHAnsi"/>
+              </w:rPr>
+            </w:pPr>
+            <w:r>
+              <w:rPr>
+                <w:rFonts w:cstheme="minorHAnsi"/>
+              </w:rPr>
+              <w:t>String</w:t>
+            </w:r>
+          </w:p>
+        </w:tc>
+        <w:tc>
+          <w:tcPr>
+            <w:tcW w:w="5335" w:type="dxa"/>
+            <w:vAlign w:val="center"/>
+            <w:hideMark/>
+          </w:tcPr>
+          <w:p>
+            <w:pPr>
+              <w:rPr>
+                <w:rFonts w:cstheme="minorHAnsi"/>
+              </w:rPr>
+            </w:pPr>
+            <w:r>
+              <w:rPr>
+                <w:rFonts w:cstheme="minorHAnsi"/>
+              </w:rPr>
+              <w:t>ID duy nhất của bình luận.</w:t>
+            </w:r>
+          </w:p>
+        </w:tc>
+      </w:tr>
+      <w:tr>
+        <w:trPr>
+          <w:trHeight w:val="397"/>
+        </w:trPr>
+        <w:tc>
+          <w:tcPr>
+            <w:tcW w:w="0" w:type="auto"/>
+            <w:vAlign w:val="center"/>
+            <w:hideMark/>
+          </w:tcPr>
+          <w:p>
+            <w:pPr>
+              <w:rPr>
+                <w:rFonts w:cstheme="minorHAnsi"/>
+              </w:rPr>
+            </w:pPr>
+            <w:r>
+              <w:rPr>
+                <w:rFonts w:cstheme="minorHAnsi"/>
+              </w:rPr>
+              <w:t>parent_id</w:t>
+            </w:r>
+          </w:p>
+        </w:tc>
+        <w:tc>
+          <w:tcPr>
+            <w:tcW w:w="1532" w:type="dxa"/>
+            <w:vAlign w:val="center"/>
+            <w:hideMark/>
+          </w:tcPr>
+          <w:p>
+            <w:pPr>
+              <w:rPr>
+                <w:rFonts w:cstheme="minorHAnsi"/>
+              </w:rPr>
+            </w:pPr>
+            <w:r>
+              <w:rPr>
+                <w:rFonts w:cstheme="minorHAnsi"/>
+              </w:rPr>
+              <w:t>String</w:t>
+            </w:r>
+          </w:p>
+        </w:tc>
+        <w:tc>
+          <w:tcPr>
+            <w:tcW w:w="5335" w:type="dxa"/>
+            <w:vAlign w:val="center"/>
+            <w:hideMark/>
+          </w:tcPr>
+          <w:p>
+            <w:pPr>
+              <w:rPr>
+                <w:rFonts w:cstheme="minorHAnsi"/>
+              </w:rPr>
+            </w:pPr>
+            <w:r>
+              <w:rPr>
+                <w:rFonts w:cstheme="minorHAnsi"/>
+              </w:rPr>
+              <w:t>ID của bình luận gốc mà bình luận này trả lời.</w:t>
+            </w:r>
+          </w:p>
+        </w:tc>
+      </w:tr>
+      <w:tr>
+        <w:trPr>
+          <w:trHeight w:val="397"/>
+        </w:trPr>
+        <w:tc>
+          <w:tcPr>
+            <w:tcW w:w="0" w:type="auto"/>
+            <w:vAlign w:val="center"/>
+            <w:hideMark/>
+          </w:tcPr>
+          <w:p>
+            <w:pPr>
+              <w:rPr>
+                <w:rFonts w:cstheme="minorHAnsi"/>
+              </w:rPr>
+            </w:pPr>
+            <w:r>
+              <w:rPr>
+                <w:rFonts w:cstheme="minorHAnsi"/>
+              </w:rPr>
+              <w:t>user_id</w:t>
+            </w:r>
+          </w:p>
+        </w:tc>
+        <w:tc>
+          <w:tcPr>
+            <w:tcW w:w="1532" w:type="dxa"/>
+            <w:vAlign w:val="center"/>
+            <w:hideMark/>
+          </w:tcPr>
+          <w:p>
+            <w:pPr>
+              <w:rPr>
+                <w:rFonts w:cstheme="minorHAnsi"/>
+              </w:rPr>
+            </w:pPr>
+            <w:r>
+              <w:rPr>
+                <w:rFonts w:cstheme="minorHAnsi"/>
+              </w:rPr>
+              <w:t>String</w:t>
+            </w:r>
+          </w:p>
+        </w:tc>
+        <w:tc>
+          <w:tcPr>
+            <w:tcW w:w="5335" w:type="dxa"/>
+            <w:vAlign w:val="center"/>
+            <w:hideMark/>
+          </w:tcPr>
+          <w:p>
+            <w:pPr>
+              <w:rPr>
+                <w:rFonts w:cstheme="minorHAnsi"/>
+              </w:rPr>
+            </w:pPr>
+            <w:r>
+              <w:rPr>
+                <w:rFonts w:cstheme="minorHAnsi"/>
+              </w:rPr>
+              <w:t>ID của người dùng viết bình luận.</w:t>
+            </w:r>
+          </w:p>
+        </w:tc>
+      </w:tr>
+      <w:tr>
+        <w:trPr>
+          <w:trHeight w:val="397"/>
+        </w:trPr>
+        <w:tc>
+          <w:tcPr>
+            <w:tcW w:w="0" w:type="auto"/>
+            <w:vAlign w:val="center"/>
+            <w:hideMark/>
+          </w:tcPr>
+          <w:p>
+            <w:pPr>
+              <w:rPr>
+                <w:rFonts w:cstheme="minorHAnsi"/>
+              </w:rPr>
+            </w:pPr>
+            <w:r>
+              <w:rPr>
+                <w:rFonts w:cstheme="minorHAnsi"/>
+              </w:rPr>
+              <w:t>movie_id</w:t>
+            </w:r>
+          </w:p>
+        </w:tc>
+        <w:tc>
+          <w:tcPr>
+            <w:tcW w:w="1532" w:type="dxa"/>
+            <w:vAlign w:val="center"/>
+            <w:hideMark/>
+          </w:tcPr>
+          <w:p>
+            <w:pPr>
+              <w:rPr>
+                <w:rFonts w:cstheme="minorHAnsi"/>
+              </w:rPr>
+            </w:pPr>
+            <w:r>
+              <w:rPr>
+                <w:rFonts w:cstheme="minorHAnsi"/>
+              </w:rPr>
+              <w:t>String</w:t>
+            </w:r>
+          </w:p>
+        </w:tc>
+        <w:tc>
+          <w:tcPr>
+            <w:tcW w:w="5335" w:type="dxa"/>
+            <w:vAlign w:val="center"/>
+            <w:hideMark/>
+          </w:tcPr>
+          <w:p>
+            <w:pPr>
+              <w:rPr>
+                <w:rFonts w:cstheme="minorHAnsi"/>
+              </w:rPr>
+            </w:pPr>
+            <w:r>
+              <w:rPr>
+                <w:rFonts w:cstheme="minorHAnsi"/>
+              </w:rPr>
+              <w:t>ID bộ phim mà bình luận liên quan đến.</w:t>
+            </w:r>
+          </w:p>
+        </w:tc>
+      </w:tr>
+      <w:tr>
+        <w:trPr>
+          <w:trHeight w:val="397"/>
+        </w:trPr>
+        <w:tc>
+          <w:tcPr>
+            <w:tcW w:w="0" w:type="auto"/>
+            <w:vAlign w:val="center"/>
+            <w:hideMark/>
+          </w:tcPr>
+          <w:p>
+            <w:pPr>
+              <w:rPr>
+                <w:rFonts w:cstheme="minorHAnsi"/>
+              </w:rPr>
+            </w:pPr>
+            <w:r>
+              <w:rPr>
+                <w:rFonts w:cstheme="minorHAnsi"/>
+              </w:rPr>
+              <w:t>episode_number</w:t>
+            </w:r>
+          </w:p>
+        </w:tc>
+        <w:tc>
+          <w:tcPr>
+            <w:tcW w:w="1532" w:type="dxa"/>
+            <w:vAlign w:val="center"/>
+            <w:hideMark/>
+          </w:tcPr>
+          <w:p>
+            <w:pPr>
+              <w:rPr>
+                <w:rFonts w:cstheme="minorHAnsi"/>
+              </w:rPr>
+            </w:pPr>
+            <w:r>
+              <w:rPr>
+                <w:rFonts w:cstheme="minorHAnsi"/>
+              </w:rPr>
+              <w:t>Integer</w:t>
+            </w:r>
+          </w:p>
+        </w:tc>
+        <w:tc>
+          <w:tcPr>
+            <w:tcW w:w="5335" w:type="dxa"/>
+            <w:vAlign w:val="center"/>
+            <w:hideMark/>
+          </w:tcPr>
+          <w:p>
+            <w:pPr>
+              <w:rPr>
+                <w:rFonts w:cstheme="minorHAnsi"/>
+              </w:rPr>
+            </w:pPr>
+            <w:r>
+              <w:rPr>
+                <w:rFonts w:cstheme="minorHAnsi"/>
+              </w:rPr>
+              <w:t>Số tập phim (0 nếu không áp dụng).</w:t>
+            </w:r>
+          </w:p>
+        </w:tc>
+      </w:tr>
+      <w:tr>
+        <w:trPr>
+          <w:trHeight w:val="397"/>
+        </w:trPr>
+        <w:tc>
+          <w:tcPr>
+            <w:tcW w:w="0" w:type="auto"/>
+            <w:vAlign w:val="center"/>
+            <w:hideMark/>
+          </w:tcPr>
+          <w:p>
+            <w:pPr>
+              <w:rPr>
+                <w:rFonts w:cstheme="minorHAnsi"/>
+              </w:rPr>
+            </w:pPr>
+            <w:r>
+              <w:rPr>
+                <w:rFonts w:cstheme="minorHAnsi"/>
+              </w:rPr>
+              <w:t>season_number</w:t>
+            </w:r>
+          </w:p>
+        </w:tc>
+        <w:tc>
+          <w:tcPr>
+            <w:tcW w:w="1532" w:type="dxa"/>
+            <w:vAlign w:val="center"/>
+            <w:hideMark/>
+          </w:tcPr>
+          <w:p>
+            <w:pPr>
+              <w:rPr>
+                <w:rFonts w:cstheme="minorHAnsi"/>
+              </w:rPr>
+            </w:pPr>
+            <w:r>
+              <w:rPr>
+                <w:rFonts w:cstheme="minorHAnsi"/>
+              </w:rPr>
+              <w:t>Integer</w:t>
+            </w:r>
+          </w:p>
+        </w:tc>
+        <w:tc>
+          <w:tcPr>
+            <w:tcW w:w="5335" w:type="dxa"/>
+            <w:vAlign w:val="center"/>
+            <w:hideMark/>
+          </w:tcPr>
+          <w:p>
+            <w:pPr>
+              <w:rPr>
+                <w:rFonts w:cstheme="minorHAnsi"/>
+              </w:rPr>
+            </w:pPr>
+            <w:r>
+              <w:rPr>
+                <w:rFonts w:cstheme="minorHAnsi"/>
+              </w:rPr>
+              <w:t>Số mùa phim (0 nếu không áp dụng).</w:t>
+            </w:r>
+          </w:p>
+        </w:tc>
+      </w:tr>
+      <w:tr>
+        <w:trPr>
+          <w:trHeight w:val="397"/>
+        </w:trPr>
+        <w:tc>
+          <w:tcPr>
+            <w:tcW w:w="0" w:type="auto"/>
+            <w:vAlign w:val="center"/>
+            <w:hideMark/>
+          </w:tcPr>
+          <w:p>
+            <w:pPr>
+              <w:rPr>
+                <w:rFonts w:cstheme="minorHAnsi"/>
+              </w:rPr>
+            </w:pPr>
+            <w:r>
+              <w:rPr>
+                <w:rFonts w:cstheme="minorHAnsi"/>
+              </w:rPr>
+              <w:t>is_spoil</w:t>
+            </w:r>
+          </w:p>
+        </w:tc>
+        <w:tc>
+          <w:tcPr>
+            <w:tcW w:w="1532" w:type="dxa"/>
+            <w:vAlign w:val="center"/>
+            <w:hideMark/>
+          </w:tcPr>
+          <w:p>
+            <w:pPr>
+              <w:rPr>
+                <w:rFonts w:cstheme="minorHAnsi"/>
+              </w:rPr>
+            </w:pPr>
+            <w:r>
+              <w:rPr>
+                <w:rFonts w:cstheme="minorHAnsi"/>
+              </w:rPr>
+              <w:t>Boolean</w:t>
+            </w:r>
+          </w:p>
+        </w:tc>
+        <w:tc>
+          <w:tcPr>
+            <w:tcW w:w="5335" w:type="dxa"/>
+            <w:vAlign w:val="center"/>
+            <w:hideMark/>
+          </w:tcPr>
+          <w:p>
+            <w:pPr>
+              <w:rPr>
+                <w:rFonts w:cstheme="minorHAnsi"/>
+              </w:rPr>
+            </w:pPr>
+            <w:r>
+              <w:rPr>
+                <w:rFonts w:cstheme="minorHAnsi"/>
+              </w:rPr>
+              <w:t>Cho biết bình luận có spoil nội dung phim hay không.</w:t>
+            </w:r>
+          </w:p>
+        </w:tc>
+      </w:tr>
+      <w:tr>
+        <w:trPr>
+          <w:trHeight w:val="397"/>
+        </w:trPr>
+        <w:tc>
+          <w:tcPr>
+            <w:tcW w:w="0" w:type="auto"/>
+            <w:vAlign w:val="center"/>
+            <w:hideMark/>
+          </w:tcPr>
+          <w:p>
+            <w:pPr>
+              <w:rPr>
+                <w:rFonts w:cstheme="minorHAnsi"/>
+              </w:rPr>
+            </w:pPr>
+            <w:r>
+              <w:rPr>
+                <w:rFonts w:cstheme="minorHAnsi"/>
+              </w:rPr>
+              <w:t>mention_id</w:t>
+            </w:r>
+          </w:p>
+        </w:tc>
+        <w:tc>
+          <w:tcPr>
+            <w:tcW w:w="1532" w:type="dxa"/>
+            <w:vAlign w:val="center"/>
+            <w:hideMark/>
+          </w:tcPr>
+          <w:p>
+            <w:pPr>
+              <w:rPr>
+                <w:rFonts w:cstheme="minorHAnsi"/>
+              </w:rPr>
+            </w:pPr>
+            <w:r>
+              <w:rPr>
+                <w:rFonts w:cstheme="minorHAnsi"/>
+              </w:rPr>
+              <w:t>String</w:t>
+            </w:r>
+          </w:p>
+        </w:tc>
+        <w:tc>
+          <w:tcPr>
+            <w:tcW w:w="5335" w:type="dxa"/>
+            <w:vAlign w:val="center"/>
+            <w:hideMark/>
+          </w:tcPr>
+          <w:p>
+            <w:pPr>
+              <w:rPr>
+                <w:rFonts w:cstheme="minorHAnsi"/>
+              </w:rPr>
+            </w:pPr>
+            <w:r>
+              <w:rPr>
+                <w:rFonts w:cstheme="minorHAnsi"/>
+              </w:rPr>
+              <w:t>ID của người dùng được nhắc đến trong bình luận.</w:t>
+            </w:r>
+          </w:p>
+        </w:tc>
+      </w:tr>
+      <w:tr>
+        <w:trPr>
+          <w:trHeight w:val="397"/>
+        </w:trPr>
+        <w:tc>
+          <w:tcPr>
+            <w:tcW w:w="0" w:type="auto"/>
+            <w:vAlign w:val="center"/>
+            <w:hideMark/>
+          </w:tcPr>
+          <w:p>
+            <w:pPr>
+              <w:rPr>
+                <w:rFonts w:cstheme="minorHAnsi"/>
+              </w:rPr>
+            </w:pPr>
+            <w:r>
+              <w:rPr>
+                <w:rFonts w:cstheme="minorHAnsi"/>
+              </w:rPr>
+              <w:t>total_children</w:t>
+            </w:r>
+          </w:p>
+        </w:tc>
+        <w:tc>
+          <w:tcPr>
+            <w:tcW w:w="1532" w:type="dxa"/>
+            <w:vAlign w:val="center"/>
+            <w:hideMark/>
+          </w:tcPr>
+          <w:p>
+            <w:pPr>
+              <w:rPr>
+                <w:rFonts w:cstheme="minorHAnsi"/>
+              </w:rPr>
+            </w:pPr>
+            <w:r>
+              <w:rPr>
+                <w:rFonts w:cstheme="minorHAnsi"/>
+              </w:rPr>
+              <w:t>Integer</w:t>
+            </w:r>
+          </w:p>
+        </w:tc>
+        <w:tc>
+          <w:tcPr>
+            <w:tcW w:w="5335" w:type="dxa"/>
+            <w:vAlign w:val="center"/>
+            <w:hideMark/>
+          </w:tcPr>
+          <w:p>
+            <w:pPr>
+              <w:rPr>
+                <w:rFonts w:cstheme="minorHAnsi"/>
+              </w:rPr>
+            </w:pPr>
+            <w:r>
+              <w:rPr>
+                <w:rFonts w:cstheme="minorHAnsi"/>
+              </w:rPr>
+              <w:t>Số lượng phản hồi (reply) của bình luận này.</w:t>
+            </w:r>
+          </w:p>
+        </w:tc>
+      </w:tr>
+      <w:tr>
+        <w:trPr>
+          <w:trHeight w:val="397"/>
+        </w:trPr>
+        <w:tc>
+          <w:tcPr>
+            <w:tcW w:w="0" w:type="auto"/>
+            <w:vAlign w:val="center"/>
+            <w:hideMark/>
+          </w:tcPr>
+          <w:p>
+            <w:pPr>
+              <w:rPr>
+                <w:rFonts w:cstheme="minorHAnsi"/>
+              </w:rPr>
+            </w:pPr>
+            <w:r>
+              <w:rPr>
+                <w:rFonts w:cstheme="minorHAnsi"/>
+              </w:rPr>
+              <w:t>total_like</w:t>
+            </w:r>
+          </w:p>
+        </w:tc>
+        <w:tc>
+          <w:tcPr>
+            <w:tcW w:w="1532" w:type="dxa"/>
+            <w:vAlign w:val="center"/>
+            <w:hideMark/>
+          </w:tcPr>
+          <w:p>
+            <w:pPr>
+              <w:rPr>
+                <w:rFonts w:cstheme="minorHAnsi"/>
+              </w:rPr>
+            </w:pPr>
+            <w:r>
+              <w:rPr>
+                <w:rFonts w:cstheme="minorHAnsi"/>
+              </w:rPr>
+              <w:t>Integer</w:t>
+            </w:r>
+          </w:p>
+        </w:tc>
+        <w:tc>
+          <w:tcPr>
+            <w:tcW w:w="5335" w:type="dxa"/>
+            <w:vAlign w:val="center"/>
+            <w:hideMark/>
+          </w:tcPr>
+          <w:p>
+            <w:pPr>
+              <w:rPr>
+                <w:rFonts w:cstheme="minorHAnsi"/>
+              </w:rPr>
+            </w:pPr>
+            <w:r>
+              <w:rPr>
+                <w:rFonts w:cstheme="minorHAnsi"/>
+              </w:rPr>
+              <w:t>Số lượt thích bình luận.</w:t>
+            </w:r>
+          </w:p>
+        </w:tc>
+      </w:tr>
+      <w:tr>
+        <w:trPr>
+          <w:trHeight w:val="397"/>
+        </w:trPr>
+        <w:tc>
+          <w:tcPr>
+            <w:tcW w:w="0" w:type="auto"/>
+            <w:vAlign w:val="center"/>
+            <w:hideMark/>
+          </w:tcPr>
+          <w:p>
+            <w:pPr>
+              <w:rPr>
+                <w:rFonts w:cstheme="minorHAnsi"/>
+              </w:rPr>
+            </w:pPr>
+            <w:r>
+              <w:rPr>
+                <w:rFonts w:cstheme="minorHAnsi"/>
+              </w:rPr>
+              <w:t>total_dislike</w:t>
+            </w:r>
+          </w:p>
+        </w:tc>
+        <w:tc>
+          <w:tcPr>
+            <w:tcW w:w="1532" w:type="dxa"/>
+            <w:vAlign w:val="center"/>
+            <w:hideMark/>
+          </w:tcPr>
+          <w:p>
+            <w:pPr>
+              <w:rPr>
+                <w:rFonts w:cstheme="minorHAnsi"/>
+              </w:rPr>
+            </w:pPr>
+            <w:r>
+              <w:rPr>
+                <w:rFonts w:cstheme="minorHAnsi"/>
+              </w:rPr>
+              <w:t>Integer</w:t>
+            </w:r>
+          </w:p>
+        </w:tc>
+        <w:tc>
+          <w:tcPr>
+            <w:tcW w:w="5335" w:type="dxa"/>
+            <w:vAlign w:val="center"/>
+            <w:hideMark/>
+          </w:tcPr>
+          <w:p>
+            <w:pPr>
+              <w:rPr>
+                <w:rFonts w:cstheme="minorHAnsi"/>
+              </w:rPr>
+            </w:pPr>
+            <w:r>
+              <w:rPr>
+                <w:rFonts w:cstheme="minorHAnsi"/>
+              </w:rPr>
+              <w:t>Số lượt không thích bình luận.</w:t>
+            </w:r>
+          </w:p>
+        </w:tc>
+      </w:tr>
+      <w:tr>
+        <w:trPr>
+          <w:trHeight w:val="397"/>
+        </w:trPr>
+        <w:tc>
+          <w:tcPr>
+            <w:tcW w:w="0" w:type="auto"/>
+            <w:vAlign w:val="center"/>
+            <w:hideMark/>
+          </w:tcPr>
+          <w:p>
+            <w:pPr>
+              <w:rPr>
+                <w:rFonts w:cstheme="minorHAnsi"/>
+              </w:rPr>
+            </w:pPr>
+            <w:r>
+              <w:rPr>
+                <w:rFonts w:cstheme="minorHAnsi"/>
+              </w:rPr>
+              <w:lastRenderedPageBreak/>
+              <w:t>content</w:t>
+            </w:r>
+          </w:p>
+        </w:tc>
+        <w:tc>
+          <w:tcPr>
+            <w:tcW w:w="1532" w:type="dxa"/>
+            <w:vAlign w:val="center"/>
+            <w:hideMark/>
+          </w:tcPr>
+          <w:p>
+            <w:pPr>
+              <w:rPr>
+                <w:rFonts w:cstheme="minorHAnsi"/>
+              </w:rPr>
+            </w:pPr>
+            <w:r>
+              <w:rPr>
+                <w:rFonts w:cstheme="minorHAnsi"/>
+              </w:rPr>
+              <w:t>String</w:t>
+            </w:r>
+          </w:p>
+        </w:tc>
+        <w:tc>
+          <w:tcPr>
+            <w:tcW w:w="5335" w:type="dxa"/>
+            <w:vAlign w:val="center"/>
+            <w:hideMark/>
+          </w:tcPr>
+          <w:p>
+            <w:pPr>
+              <w:rPr>
+                <w:rFonts w:cstheme="minorHAnsi"/>
+              </w:rPr>
+            </w:pPr>
+            <w:r>
+              <w:rPr>
+                <w:rFonts w:cstheme="minorHAnsi"/>
+              </w:rPr>
+              <w:t>Nội dung văn bản của bình luận.</w:t>
+            </w:r>
+          </w:p>
+        </w:tc>
+      </w:tr>
+      <w:tr>
+        <w:trPr>
+          <w:trHeight w:val="397"/>
+        </w:trPr>
+        <w:tc>
+          <w:tcPr>
+            <w:tcW w:w="0" w:type="auto"/>
+            <w:vAlign w:val="center"/>
+            <w:hideMark/>
+          </w:tcPr>
+          <w:p>
+            <w:pPr>
+              <w:rPr>
+                <w:rFonts w:cstheme="minorHAnsi"/>
+              </w:rPr>
+            </w:pPr>
+            <w:r>
+              <w:rPr>
+                <w:rFonts w:cstheme="minorHAnsi"/>
+              </w:rPr>
+              <w:t>is_pinned</w:t>
+            </w:r>
+          </w:p>
+        </w:tc>
+        <w:tc>
+          <w:tcPr>
+            <w:tcW w:w="1532" w:type="dxa"/>
+            <w:vAlign w:val="center"/>
+            <w:hideMark/>
+          </w:tcPr>
+          <w:p>
+            <w:pPr>
+              <w:rPr>
+                <w:rFonts w:cstheme="minorHAnsi"/>
+              </w:rPr>
+            </w:pPr>
+            <w:r>
+              <w:rPr>
+                <w:rFonts w:cstheme="minorHAnsi"/>
+              </w:rPr>
+              <w:t>Boolean</w:t>
+            </w:r>
+          </w:p>
+        </w:tc>
+        <w:tc>
+          <w:tcPr>
+            <w:tcW w:w="5335" w:type="dxa"/>
+            <w:vAlign w:val="center"/>
+            <w:hideMark/>
+          </w:tcPr>
+          <w:p>
+            <w:pPr>
+              <w:rPr>
+                <w:rFonts w:cstheme="minorHAnsi"/>
+              </w:rPr>
+            </w:pPr>
+            <w:r>
+              <w:rPr>
+                <w:rFonts w:cstheme="minorHAnsi"/>
+              </w:rPr>
+              <w:t>Cho biết bình luận có được ghim hay không.</w:t>
+            </w:r>
+          </w:p>
+        </w:tc>
+      </w:tr>
+      <w:tr>
+        <w:trPr>
+          <w:trHeight w:val="397"/>
+        </w:trPr>
+        <w:tc>
+          <w:tcPr>
+            <w:tcW w:w="0" w:type="auto"/>
+            <w:vAlign w:val="center"/>
+            <w:hideMark/>
+          </w:tcPr>
+          <w:p>
+            <w:pPr>
+              <w:rPr>
+                <w:rFonts w:cstheme="minorHAnsi"/>
+              </w:rPr>
+            </w:pPr>
+            <w:r>
+              <w:rPr>
+                <w:rFonts w:cstheme="minorHAnsi"/>
+              </w:rPr>
+              <w:t>is_reviews</w:t>
+            </w:r>
+          </w:p>
+        </w:tc>
+        <w:tc>
+          <w:tcPr>
+            <w:tcW w:w="1532" w:type="dxa"/>
+            <w:vAlign w:val="center"/>
+            <w:hideMark/>
+          </w:tcPr>
+          <w:p>
+            <w:pPr>
+              <w:rPr>
+                <w:rFonts w:cstheme="minorHAnsi"/>
+              </w:rPr>
+            </w:pPr>
+            <w:r>
+              <w:rPr>
+                <w:rFonts w:cstheme="minorHAnsi"/>
+              </w:rPr>
+              <w:t>Boolean</w:t>
+            </w:r>
+          </w:p>
+        </w:tc>
+        <w:tc>
+          <w:tcPr>
+            <w:tcW w:w="5335" w:type="dxa"/>
+            <w:vAlign w:val="center"/>
+            <w:hideMark/>
+          </w:tcPr>
+          <w:p>
+            <w:pPr>
+              <w:rPr>
+                <w:rFonts w:cstheme="minorHAnsi"/>
+              </w:rPr>
+            </w:pPr>
+            <w:r>
+              <w:rPr>
+                <w:rFonts w:cstheme="minorHAnsi"/>
+              </w:rPr>
+              <w:t>Cho biết bình luận có phải là đánh giá (review) hay không.</w:t>
+            </w:r>
+          </w:p>
+        </w:tc>
+      </w:tr>
+      <w:tr>
+        <w:trPr>
+          <w:trHeight w:val="397"/>
+        </w:trPr>
+        <w:tc>
+          <w:tcPr>
+            <w:tcW w:w="0" w:type="auto"/>
+            <w:vAlign w:val="center"/>
+            <w:hideMark/>
+          </w:tcPr>
+          <w:p>
+            <w:pPr>
+              <w:rPr>
+                <w:rFonts w:cstheme="minorHAnsi"/>
+              </w:rPr>
+            </w:pPr>
+            <w:r>
+              <w:rPr>
+                <w:rFonts w:cstheme="minorHAnsi"/>
+              </w:rPr>
+              <w:t>reviews_id</w:t>
+            </w:r>
+          </w:p>
+        </w:tc>
+        <w:tc>
+          <w:tcPr>
+            <w:tcW w:w="1532" w:type="dxa"/>
+            <w:vAlign w:val="center"/>
+            <w:hideMark/>
+          </w:tcPr>
+          <w:p>
+            <w:pPr>
+              <w:rPr>
+                <w:rFonts w:cstheme="minorHAnsi"/>
+              </w:rPr>
+            </w:pPr>
+            <w:r>
+              <w:rPr>
+                <w:rFonts w:cstheme="minorHAnsi"/>
+              </w:rPr>
+              <w:t>Null / String</w:t>
+            </w:r>
+          </w:p>
+        </w:tc>
+        <w:tc>
+          <w:tcPr>
+            <w:tcW w:w="5335" w:type="dxa"/>
+            <w:vAlign w:val="center"/>
+            <w:hideMark/>
+          </w:tcPr>
+          <w:p>
+            <w:pPr>
+              <w:rPr>
+                <w:rFonts w:cstheme="minorHAnsi"/>
+              </w:rPr>
+            </w:pPr>
+            <w:r>
+              <w:rPr>
+                <w:rFonts w:cstheme="minorHAnsi"/>
+              </w:rPr>
+              <w:t>ID của bài đánh giá liên kết, nếu có (null nếu không phải đánh giá).</w:t>
+            </w:r>
+          </w:p>
+        </w:tc>
+      </w:tr>
+      <w:tr>
+        <w:trPr>
+          <w:trHeight w:val="397"/>
+        </w:trPr>
+        <w:tc>
+          <w:tcPr>
+            <w:tcW w:w="0" w:type="auto"/>
+            <w:vAlign w:val="center"/>
+            <w:hideMark/>
+          </w:tcPr>
+          <w:p>
+            <w:pPr>
+              <w:rPr>
+                <w:rFonts w:cstheme="minorHAnsi"/>
+              </w:rPr>
+            </w:pPr>
+            <w:r>
+              <w:rPr>
+                <w:rFonts w:cstheme="minorHAnsi"/>
+              </w:rPr>
+              <w:t>created_at</w:t>
+            </w:r>
+          </w:p>
+        </w:tc>
+        <w:tc>
+          <w:tcPr>
+            <w:tcW w:w="1532" w:type="dxa"/>
+            <w:vAlign w:val="center"/>
+            <w:hideMark/>
+          </w:tcPr>
+          <w:p>
+            <w:pPr>
+              <w:rPr>
+                <w:rFonts w:cstheme="minorHAnsi"/>
+              </w:rPr>
+            </w:pPr>
+            <w:r>
+              <w:rPr>
+                <w:rFonts w:cstheme="minorHAnsi"/>
+              </w:rPr>
+              <w:t>Integer</w:t>
+            </w:r>
+          </w:p>
+        </w:tc>
+        <w:tc>
+          <w:tcPr>
+            <w:tcW w:w="5335" w:type="dxa"/>
+            <w:vAlign w:val="center"/>
+            <w:hideMark/>
+          </w:tcPr>
+          <w:p>
+            <w:pPr>
+              <w:rPr>
+                <w:rFonts w:cstheme="minorHAnsi"/>
+              </w:rPr>
+            </w:pPr>
+            <w:r>
+              <w:rPr>
+                <w:rFonts w:cstheme="minorHAnsi"/>
+              </w:rPr>
+              <w:t>Thời gian tạo bình luận (Unix timestamp).</w:t>
+            </w:r>
+          </w:p>
+        </w:tc>
+      </w:tr>
+      <w:tr>
+        <w:trPr>
+          <w:trHeight w:val="397"/>
+        </w:trPr>
+        <w:tc>
+          <w:tcPr>
+            <w:tcW w:w="0" w:type="auto"/>
+            <w:vAlign w:val="center"/>
+            <w:hideMark/>
+          </w:tcPr>
+          <w:p>
+            <w:pPr>
+              <w:rPr>
+                <w:rFonts w:cstheme="minorHAnsi"/>
+              </w:rPr>
+            </w:pPr>
+            <w:r>
+              <w:rPr>
+                <w:rFonts w:cstheme="minorHAnsi"/>
+              </w:rPr>
+              <w:t>author._id</w:t>
+            </w:r>
+          </w:p>
+        </w:tc>
+        <w:tc>
+          <w:tcPr>
+            <w:tcW w:w="1532" w:type="dxa"/>
+            <w:vAlign w:val="center"/>
+            <w:hideMark/>
+          </w:tcPr>
+          <w:p>
+            <w:pPr>
+              <w:rPr>
+                <w:rFonts w:cstheme="minorHAnsi"/>
+              </w:rPr>
+            </w:pPr>
+            <w:r>
+              <w:rPr>
+                <w:rFonts w:cstheme="minorHAnsi"/>
+              </w:rPr>
+              <w:t>String</w:t>
+            </w:r>
+          </w:p>
+        </w:tc>
+        <w:tc>
+          <w:tcPr>
+            <w:tcW w:w="5335" w:type="dxa"/>
+            <w:vAlign w:val="center"/>
+            <w:hideMark/>
+          </w:tcPr>
+          <w:p>
+            <w:pPr>
+              <w:rPr>
+                <w:rFonts w:cstheme="minorHAnsi"/>
+              </w:rPr>
+            </w:pPr>
+            <w:r>
+              <w:rPr>
+                <w:rFonts w:cstheme="minorHAnsi"/>
+              </w:rPr>
+              <w:t>ID người dùng đã viết bình luận.</w:t>
+            </w:r>
+          </w:p>
+        </w:tc>
+      </w:tr>
+      <w:tr>
+        <w:trPr>
+          <w:trHeight w:val="397"/>
+        </w:trPr>
+        <w:tc>
+          <w:tcPr>
+            <w:tcW w:w="0" w:type="auto"/>
+            <w:vAlign w:val="center"/>
+            <w:hideMark/>
+          </w:tcPr>
+          <w:p>
+            <w:pPr>
+              <w:rPr>
+                <w:rFonts w:cstheme="minorHAnsi"/>
+              </w:rPr>
+            </w:pPr>
+            <w:r>
+              <w:rPr>
+                <w:rFonts w:cstheme="minorHAnsi"/>
+              </w:rPr>
+              <w:t>author.name</w:t>
+            </w:r>
+          </w:p>
+        </w:tc>
+        <w:tc>
+          <w:tcPr>
+            <w:tcW w:w="1532" w:type="dxa"/>
+            <w:vAlign w:val="center"/>
+            <w:hideMark/>
+          </w:tcPr>
+          <w:p>
+            <w:pPr>
+              <w:rPr>
+                <w:rFonts w:cstheme="minorHAnsi"/>
+              </w:rPr>
+            </w:pPr>
+            <w:r>
+              <w:rPr>
+                <w:rFonts w:cstheme="minorHAnsi"/>
+              </w:rPr>
+              <w:t>String</w:t>
+            </w:r>
+          </w:p>
+        </w:tc>
+        <w:tc>
+          <w:tcPr>
+            <w:tcW w:w="5335" w:type="dxa"/>
+            <w:vAlign w:val="center"/>
+            <w:hideMark/>
+          </w:tcPr>
+          <w:p>
+            <w:pPr>
+              <w:rPr>
+                <w:rFonts w:cstheme="minorHAnsi"/>
+              </w:rPr>
+            </w:pPr>
+            <w:r>
+              <w:rPr>
+                <w:rFonts w:cstheme="minorHAnsi"/>
+              </w:rPr>
+              <w:t>Tên hiển thị của người dùng viết bình luận.</w:t>
+            </w:r>
+          </w:p>
+        </w:tc>
+      </w:tr>
+      <w:tr>
+        <w:trPr>
+          <w:trHeight w:val="397"/>
+        </w:trPr>
+        <w:tc>
+          <w:tcPr>
+            <w:tcW w:w="0" w:type="auto"/>
+            <w:vAlign w:val="center"/>
+            <w:hideMark/>
+          </w:tcPr>
+          <w:p>
+            <w:pPr>
+              <w:rPr>
+                <w:rFonts w:cstheme="minorHAnsi"/>
+              </w:rPr>
+            </w:pPr>
+            <w:r>
+              <w:rPr>
+                <w:rFonts w:cstheme="minorHAnsi"/>
+              </w:rPr>
+              <w:t>author.role</w:t>
+            </w:r>
+          </w:p>
+        </w:tc>
+        <w:tc>
+          <w:tcPr>
+            <w:tcW w:w="1532" w:type="dxa"/>
+            <w:vAlign w:val="center"/>
+            <w:hideMark/>
+          </w:tcPr>
+          <w:p>
+            <w:pPr>
+              <w:rPr>
+                <w:rFonts w:cstheme="minorHAnsi"/>
+              </w:rPr>
+            </w:pPr>
+            <w:r>
+              <w:rPr>
+                <w:rFonts w:cstheme="minorHAnsi"/>
+              </w:rPr>
+              <w:t>String</w:t>
+            </w:r>
+          </w:p>
+        </w:tc>
+        <w:tc>
+          <w:tcPr>
+            <w:tcW w:w="5335" w:type="dxa"/>
+            <w:vAlign w:val="center"/>
+            <w:hideMark/>
+          </w:tcPr>
+          <w:p>
+            <w:pPr>
+              <w:rPr>
+                <w:rFonts w:cstheme="minorHAnsi"/>
+              </w:rPr>
+            </w:pPr>
+            <w:r>
+              <w:rPr>
+                <w:rFonts w:cstheme="minorHAnsi"/>
+              </w:rPr>
+              <w:t>Vai trò của người dùng (ví dụ: "member").</w:t>
+            </w:r>
+          </w:p>
+        </w:tc>
+      </w:tr>
+      <w:tr>
+        <w:trPr>
+          <w:trHeight w:val="397"/>
+        </w:trPr>
+        <w:tc>
+          <w:tcPr>
+            <w:tcW w:w="0" w:type="auto"/>
+            <w:vAlign w:val="center"/>
+            <w:hideMark/>
+          </w:tcPr>
+          <w:p>
+            <w:pPr>
+              <w:rPr>
+                <w:rFonts w:cstheme="minorHAnsi"/>
+              </w:rPr>
+            </w:pPr>
+            <w:r>
+              <w:rPr>
+                <w:rFonts w:cstheme="minorHAnsi"/>
+              </w:rPr>
+              <w:t>author.avatar_id</w:t>
+            </w:r>
+          </w:p>
+        </w:tc>
+        <w:tc>
+          <w:tcPr>
+            <w:tcW w:w="1532" w:type="dxa"/>
+            <w:vAlign w:val="center"/>
+            <w:hideMark/>
+          </w:tcPr>
+          <w:p>
+            <w:pPr>
+              <w:rPr>
+                <w:rFonts w:cstheme="minorHAnsi"/>
+              </w:rPr>
+            </w:pPr>
+            <w:r>
+              <w:rPr>
+                <w:rFonts w:cstheme="minorHAnsi"/>
+              </w:rPr>
+              <w:t>String</w:t>
+            </w:r>
+          </w:p>
+        </w:tc>
+        <w:tc>
+          <w:tcPr>
+            <w:tcW w:w="5335" w:type="dxa"/>
+            <w:vAlign w:val="center"/>
+            <w:hideMark/>
+          </w:tcPr>
+          <w:p>
+            <w:pPr>
+              <w:rPr>
+                <w:rFonts w:cstheme="minorHAnsi"/>
+              </w:rPr>
+            </w:pPr>
+            <w:r>
+              <w:rPr>
+                <w:rFonts w:cstheme="minorHAnsi"/>
+              </w:rPr>
+              <w:t>ID ảnh đại diện của người dùng.</w:t>
+            </w:r>
+          </w:p>
+        </w:tc>
+      </w:tr>
+      <w:tr>
+        <w:trPr>
+          <w:trHeight w:val="397"/>
+        </w:trPr>
+        <w:tc>
+          <w:tcPr>
+            <w:tcW w:w="0" w:type="auto"/>
+            <w:vAlign w:val="center"/>
+            <w:hideMark/>
+          </w:tcPr>
+          <w:p>
+            <w:pPr>
+              <w:rPr>
+                <w:rFonts w:cstheme="minorHAnsi"/>
+              </w:rPr>
+            </w:pPr>
+            <w:r>
+              <w:rPr>
+                <w:rFonts w:cstheme="minorHAnsi"/>
+              </w:rPr>
+              <w:t>author.gender</w:t>
+            </w:r>
+          </w:p>
+        </w:tc>
+        <w:tc>
+          <w:tcPr>
+            <w:tcW w:w="1532" w:type="dxa"/>
+            <w:vAlign w:val="center"/>
+            <w:hideMark/>
+          </w:tcPr>
+          <w:p>
+            <w:pPr>
+              <w:rPr>
+                <w:rFonts w:cstheme="minorHAnsi"/>
+              </w:rPr>
+            </w:pPr>
+            <w:r>
+              <w:rPr>
+                <w:rFonts w:cstheme="minorHAnsi"/>
+              </w:rPr>
+              <w:t>Integer</w:t>
+            </w:r>
+          </w:p>
+        </w:tc>
+        <w:tc>
+          <w:tcPr>
+            <w:tcW w:w="5335" w:type="dxa"/>
+            <w:vAlign w:val="center"/>
+            <w:hideMark/>
+          </w:tcPr>
+          <w:p>
+            <w:pPr>
+              <w:rPr>
+                <w:rFonts w:cstheme="minorHAnsi"/>
+              </w:rPr>
+            </w:pPr>
+            <w:r>
+              <w:rPr>
+                <w:rFonts w:cstheme="minorHAnsi"/>
+              </w:rPr>
+              <w:t>Giới tính người dùng (1 = nam, 2 = nữ, 3 = khác / không rõ).</w:t>
+            </w:r>
+          </w:p>
+        </w:tc>
+      </w:tr>
+      <w:tr>
+        <w:trPr>
+          <w:trHeight w:val="397"/>
+        </w:trPr>
+        <w:tc>
+          <w:tcPr>
+            <w:tcW w:w="0" w:type="auto"/>
+            <w:vAlign w:val="center"/>
+            <w:hideMark/>
+          </w:tcPr>
+          <w:p>
+            <w:pPr>
+              <w:rPr>
+                <w:rFonts w:cstheme="minorHAnsi"/>
+              </w:rPr>
+            </w:pPr>
+            <w:r>
+              <w:rPr>
+                <w:rFonts w:cstheme="minorHAnsi"/>
+              </w:rPr>
+              <w:t>author.avatar._id</w:t>
+            </w:r>
+          </w:p>
+        </w:tc>
+        <w:tc>
+          <w:tcPr>
+            <w:tcW w:w="1532" w:type="dxa"/>
+            <w:vAlign w:val="center"/>
+            <w:hideMark/>
+          </w:tcPr>
+          <w:p>
+            <w:pPr>
+              <w:rPr>
+                <w:rFonts w:cstheme="minorHAnsi"/>
+              </w:rPr>
+            </w:pPr>
+            <w:r>
+              <w:rPr>
+                <w:rFonts w:cstheme="minorHAnsi"/>
+              </w:rPr>
+              <w:t>String</w:t>
+            </w:r>
+          </w:p>
+        </w:tc>
+        <w:tc>
+          <w:tcPr>
+            <w:tcW w:w="5335" w:type="dxa"/>
+            <w:vAlign w:val="center"/>
+            <w:hideMark/>
+          </w:tcPr>
+          <w:p>
+            <w:pPr>
+              <w:rPr>
+                <w:rFonts w:cstheme="minorHAnsi"/>
+              </w:rPr>
+            </w:pPr>
+            <w:r>
+              <w:rPr>
+                <w:rFonts w:cstheme="minorHAnsi"/>
+              </w:rPr>
+              <w:t>ID của ảnh đại diện.</w:t>
+            </w:r>
+          </w:p>
+        </w:tc>
+      </w:tr>
+      <w:tr>
+        <w:trPr>
+          <w:trHeight w:val="397"/>
+        </w:trPr>
+        <w:tc>
+          <w:tcPr>
+            <w:tcW w:w="0" w:type="auto"/>
+            <w:vAlign w:val="center"/>
+            <w:hideMark/>
+          </w:tcPr>
+          <w:p>
+            <w:pPr>
+              <w:rPr>
+                <w:rFonts w:cstheme="minorHAnsi"/>
+              </w:rPr>
+            </w:pPr>
+            <w:r>
+              <w:rPr>
+                <w:rFonts w:cstheme="minorHAnsi"/>
+              </w:rPr>
+              <w:t>author.avatar.path</w:t>
+            </w:r>
+          </w:p>
+        </w:tc>
+        <w:tc>
+          <w:tcPr>
+            <w:tcW w:w="1532" w:type="dxa"/>
+            <w:vAlign w:val="center"/>
+            <w:hideMark/>
+          </w:tcPr>
+          <w:p>
+            <w:pPr>
+              <w:rPr>
+                <w:rFonts w:cstheme="minorHAnsi"/>
+              </w:rPr>
+            </w:pPr>
+            <w:r>
+              <w:rPr>
+                <w:rFonts w:cstheme="minorHAnsi"/>
+              </w:rPr>
+              <w:t>String</w:t>
+            </w:r>
+          </w:p>
+        </w:tc>
+        <w:tc>
+          <w:tcPr>
+            <w:tcW w:w="5335" w:type="dxa"/>
+            <w:vAlign w:val="center"/>
+            <w:hideMark/>
+          </w:tcPr>
+          <w:p>
+            <w:pPr>
+              <w:rPr>
+                <w:rFonts w:cstheme="minorHAnsi"/>
+              </w:rPr>
+            </w:pPr>
+            <w:r>
+              <w:rPr>
+                <w:rFonts w:cstheme="minorHAnsi"/>
+              </w:rPr>
+              <w:t>Đường dẫn đến ảnh đại diện của người dùng.</w:t>
+            </w:r>
+          </w:p>
+        </w:tc>
+      </w:tr>
+      <w:tr>
+        <w:trPr>
+          <w:trHeight w:val="397"/>
+        </w:trPr>
+        <w:tc>
+          <w:tcPr>
+            <w:tcW w:w="0" w:type="auto"/>
+            <w:vAlign w:val="center"/>
+            <w:hideMark/>
+          </w:tcPr>
+          <w:p>
+            <w:pPr>
+              <w:rPr>
+                <w:rFonts w:cstheme="minorHAnsi"/>
+              </w:rPr>
+            </w:pPr>
+            <w:r>
+              <w:rPr>
+                <w:rFonts w:cstheme="minorHAnsi"/>
+              </w:rPr>
+              <w:t>mention_user._id</w:t>
+            </w:r>
+          </w:p>
+        </w:tc>
+        <w:tc>
+          <w:tcPr>
+            <w:tcW w:w="1532" w:type="dxa"/>
+            <w:vAlign w:val="center"/>
+            <w:hideMark/>
+          </w:tcPr>
+          <w:p>
+            <w:pPr>
+              <w:rPr>
+                <w:rFonts w:cstheme="minorHAnsi"/>
+              </w:rPr>
+            </w:pPr>
+            <w:r>
+              <w:rPr>
+                <w:rFonts w:cstheme="minorHAnsi"/>
+              </w:rPr>
+              <w:t>String</w:t>
+            </w:r>
+          </w:p>
+        </w:tc>
+        <w:tc>
+          <w:tcPr>
+            <w:tcW w:w="5335" w:type="dxa"/>
+            <w:vAlign w:val="center"/>
+            <w:hideMark/>
+          </w:tcPr>
+          <w:p>
+            <w:pPr>
+              <w:rPr>
+                <w:rFonts w:cstheme="minorHAnsi"/>
+              </w:rPr>
+            </w:pPr>
+            <w:r>
+              <w:rPr>
+                <w:rFonts w:cstheme="minorHAnsi"/>
+              </w:rPr>
+              <w:t>ID của người dùng bị nhắc đến (mention) trong bình luận.</w:t>
+            </w:r>
+          </w:p>
+        </w:tc>
+      </w:tr>
+      <w:tr>
+        <w:trPr>
+          <w:trHeight w:val="397"/>
+        </w:trPr>
+        <w:tc>
+          <w:tcPr>
+            <w:tcW w:w="0" w:type="auto"/>
+            <w:vAlign w:val="center"/>
+            <w:hideMark/>
+          </w:tcPr>
+          <w:p>
+            <w:pPr>
+              <w:rPr>
+                <w:rFonts w:cstheme="minorHAnsi"/>
+              </w:rPr>
+            </w:pPr>
+            <w:r>
+              <w:rPr>
+                <w:rFonts w:cstheme="minorHAnsi"/>
+              </w:rPr>
+              <w:t>mention_user.name</w:t>
+            </w:r>
+          </w:p>
+        </w:tc>
+        <w:tc>
+          <w:tcPr>
+            <w:tcW w:w="1532" w:type="dxa"/>
+            <w:vAlign w:val="center"/>
+            <w:hideMark/>
+          </w:tcPr>
+          <w:p>
+            <w:pPr>
+              <w:rPr>
+                <w:rFonts w:cstheme="minorHAnsi"/>
+              </w:rPr>
+            </w:pPr>
+            <w:r>
+              <w:rPr>
+                <w:rFonts w:cstheme="minorHAnsi"/>
+              </w:rPr>
+              <w:t>String</w:t>
+            </w:r>
+          </w:p>
+        </w:tc>
+        <w:tc>
+          <w:tcPr>
+            <w:tcW w:w="5335" w:type="dxa"/>
+            <w:vAlign w:val="center"/>
+            <w:hideMark/>
+          </w:tcPr>
+          <w:p>
+            <w:pPr>
+              <w:rPr>
+                <w:rFonts w:cstheme="minorHAnsi"/>
+              </w:rPr>
+            </w:pPr>
+            <w:r>
+              <w:rPr>
+                <w:rFonts w:cstheme="minorHAnsi"/>
+              </w:rPr>
+              <w:t>Tên của người dùng bị nhắc đến.</w:t>
+            </w:r>
+          </w:p>
+        </w:tc>
+      </w:tr>
+      <w:tr>
+        <w:trPr>
+          <w:trHeight w:val="397"/>
+        </w:trPr>
+        <w:tc>
+          <w:tcPr>
+            <w:tcW w:w="0" w:type="auto"/>
+            <w:vAlign w:val="center"/>
+            <w:hideMark/>
+          </w:tcPr>
+          <w:p>
+            <w:pPr>
+              <w:rPr>
+                <w:rFonts w:cstheme="minorHAnsi"/>
+              </w:rPr>
+            </w:pPr>
+            <w:r>
+              <w:rPr>
+                <w:rFonts w:cstheme="minorHAnsi"/>
+              </w:rPr>
+              <w:t>reviews</w:t>
+            </w:r>
+          </w:p>
+        </w:tc>
+        <w:tc>
+          <w:tcPr>
+            <w:tcW w:w="1532" w:type="dxa"/>
+            <w:vAlign w:val="center"/>
+            <w:hideMark/>
+          </w:tcPr>
+          <w:p>
+            <w:pPr>
+              <w:rPr>
+                <w:rFonts w:cstheme="minorHAnsi"/>
+              </w:rPr>
+            </w:pPr>
+            <w:r>
+              <w:rPr>
+                <w:rFonts w:cstheme="minorHAnsi"/>
+              </w:rPr>
+              <w:t>Null</w:t>
+            </w:r>
+          </w:p>
+        </w:tc>
+        <w:tc>
+          <w:tcPr>
+            <w:tcW w:w="5335" w:type="dxa"/>
+            <w:vAlign w:val="center"/>
+            <w:hideMark/>
+          </w:tcPr>
+          <w:p>
+            <w:pPr>
+              <w:rPr>
+                <w:rFonts w:cstheme="minorHAnsi"/>
+              </w:rPr>
+            </w:pPr>
+            <w:r>
+              <w:rPr>
+                <w:rFonts w:cstheme="minorHAnsi"/>
+              </w:rPr>
+              <w:t xml:space="preserve">Đối tượng review liên kết </w:t>
+            </w:r>
+          </w:p>
+        </w:tc>
+      </w:tr>
+    </w:tbl>
+    <w:p>
+      <w:pPr>
+        <w:pStyle w:val="Heading2"/>
+        <w:rPr>
+          <w:lang w:val="en-US"/>
+        </w:rPr>
+      </w:pPr>
+      <w:r>
+        <w:rPr>
+          <w:lang w:val="en-US"/>
+        </w:rPr>
+        <w:t xml:space="preserve">1.3. Khoảng thời gian </w:t>
+      </w:r>
+      <w:r>
+        <w:rPr>
+          <w:lang w:val="en-US"/>
+        </w:rPr>
+        <w:t>truy vấn</w:t>
+      </w:r>
+      <w:r>
+        <w:rPr>
+          <w:lang w:val="en-US"/>
+        </w:rPr>
+        <w:t xml:space="preserve"> API</w:t>
+      </w:r>
     </w:p>
     <w:p>
       <w:pPr>
+        <w:pStyle w:val="Heading2"/>
         <w:rPr>
-          <w:rFonts w:cstheme="minorHAnsi"/>
           <w:lang w:val="en-US"/>
         </w:rPr>
       </w:pPr>
+      <w:r>
+        <w:rPr>
+          <w:lang w:val="en-US"/>
+        </w:rPr>
+        <w:t xml:space="preserve">1.4. Khối lượng </w:t>
+      </w:r>
+      <w:r>
+        <w:rPr>
+          <w:lang w:val="en-US"/>
+        </w:rPr>
+        <w:t>dữ liệu</w:t>
+      </w:r>
+      <w:r>
+        <w:rPr>
+          <w:lang w:val="en-US"/>
+        </w:rPr>
+        <w:t xml:space="preserve"> cần xử lý</w:t>
+      </w:r>
+    </w:p>
+    <w:p>
+      <w:pPr>
+        <w:pStyle w:val="Heading2"/>
+        <w:rPr>
+          <w:lang w:val="en-US"/>
+        </w:rPr>
+      </w:pPr>
+      <w:r>
+        <w:rPr>
+          <w:lang w:val="en-US"/>
+        </w:rPr>
+        <w:t xml:space="preserve">1.5. Thiết kế </w:t>
+      </w:r>
+      <w:r>
+        <w:rPr>
+          <w:lang w:val="en-US"/>
+        </w:rPr>
+        <w:t>cơ sở dữ liệu</w:t>
+      </w:r>
+    </w:p>
+    <w:p>
+      <w:pPr>
+        <w:pStyle w:val="Heading2"/>
+        <w:rPr>
+          <w:lang w:val="en-US"/>
+        </w:rPr>
+      </w:pPr>
+      <w:r>
+        <w:rPr>
+          <w:lang w:val="en-US"/>
+        </w:rPr>
+        <w:t>1.6. Xác định bài toán và yêu cầu phân tích dữ liệu</w:t>
+      </w:r>
+    </w:p>
+    <w:p>
+      <w:pPr>
+        <w:spacing w:after="0" w:line="288" w:lineRule="auto"/>
+        <w:ind w:firstLine="567"/>
+        <w:jc w:val="both"/>
+        <w:rPr>
+          <w:lang w:val="en-US"/>
+        </w:rPr>
+      </w:pPr>
+      <w:r>
+        <w:rPr>
+          <w:rFonts w:cstheme="minorHAnsi"/>
+        </w:rPr>
+        <w:t>Business</w:t>
+      </w:r>
+      <w:r>
+        <w:rPr>
+          <w:lang w:val="en-US"/>
+        </w:rPr>
+        <w:t xml:space="preserve"> Requirement #1: Phân tích xu hướng phim</w:t>
+      </w:r>
     </w:p>
     <w:p>
       <w:pPr>
@@ -5167,7 +7160,7 @@
   <w:abstractNum w:abstractNumId="1" w15:restartNumberingAfterBreak="0">
     <w:nsid w:val="735A2765"/>
     <w:multiLevelType w:val="hybridMultilevel"/>
-    <w:tmpl w:val="F3941A50"/>
+    <w:tmpl w:val="2A0A2C48"/>
     <w:lvl w:ilvl="0" w:tplc="042A0001">
       <w:start w:val="1"/>
       <w:numFmt w:val="bullet"/>
@@ -5180,16 +7173,16 @@
         <w:rFonts w:ascii="Symbol" w:hAnsi="Symbol" w:hint="default"/>
       </w:rPr>
     </w:lvl>
-    <w:lvl w:ilvl="1" w:tplc="042A0003" w:tentative="1">
+    <w:lvl w:ilvl="1" w:tplc="042A0001">
       <w:start w:val="1"/>
       <w:numFmt w:val="bullet"/>
-      <w:lvlText w:val="o"/>
+      <w:lvlText w:val=""/>
       <w:lvlJc w:val="left"/>
       <w:pPr>
         <w:ind w:left="1440" w:hanging="360"/>
       </w:pPr>
       <w:rPr>
-        <w:rFonts w:ascii="Courier New" w:hAnsi="Courier New" w:cs="Courier New" w:hint="default"/>
+        <w:rFonts w:ascii="Symbol" w:hAnsi="Symbol" w:hint="default"/>
       </w:rPr>
     </w:lvl>
     <w:lvl w:ilvl="2" w:tplc="042A0005" w:tentative="1">
@@ -5718,7 +7711,7 @@
     <w:uiPriority w:val="9"/>
     <w:unhideWhenUsed/>
     <w:qFormat/>
-    <w:rsid w:val="00332CA5"/>
+    <w:rsid w:val="002912DF"/>
     <w:pPr>
       <w:keepNext/>
       <w:keepLines/>
@@ -5740,7 +7733,7 @@
     <w:uiPriority w:val="9"/>
     <w:unhideWhenUsed/>
     <w:qFormat/>
-    <w:rsid w:val="00332CA5"/>
+    <w:rsid w:val="002912DF"/>
     <w:pPr>
       <w:keepNext/>
       <w:keepLines/>
@@ -5932,7 +7925,7 @@
     <w:basedOn w:val="DefaultParagraphFont"/>
     <w:link w:val="Heading2"/>
     <w:uiPriority w:val="9"/>
-    <w:rsid w:val="00332CA5"/>
+    <w:rsid w:val="002912DF"/>
     <w:rPr>
       <w:rFonts w:eastAsiaTheme="majorEastAsia" w:cstheme="majorBidi"/>
       <w:b/>
@@ -5945,7 +7938,7 @@
     <w:basedOn w:val="DefaultParagraphFont"/>
     <w:link w:val="Heading3"/>
     <w:uiPriority w:val="9"/>
-    <w:rsid w:val="00332CA5"/>
+    <w:rsid w:val="002912DF"/>
     <w:rPr>
       <w:rFonts w:eastAsiaTheme="majorEastAsia" w:cstheme="majorBidi"/>
       <w:b/>
@@ -6244,6 +8237,30 @@
       </w:tblBorders>
     </w:tblPr>
   </w:style>
+  <w:style w:type="character" w:styleId="Strong">
+    <w:name w:val="Strong"/>
+    <w:basedOn w:val="DefaultParagraphFont"/>
+    <w:uiPriority w:val="22"/>
+    <w:qFormat/>
+    <w:rsid w:val="00047BF2"/>
+    <w:rPr>
+      <w:b/>
+      <w:bCs/>
+    </w:rPr>
+  </w:style>
+  <w:style w:type="character" w:styleId="HTMLCode">
+    <w:name w:val="HTML Code"/>
+    <w:basedOn w:val="DefaultParagraphFont"/>
+    <w:uiPriority w:val="99"/>
+    <w:semiHidden/>
+    <w:unhideWhenUsed/>
+    <w:rsid w:val="00047BF2"/>
+    <w:rPr>
+      <w:rFonts w:ascii="Courier New" w:eastAsia="Times New Roman" w:hAnsi="Courier New" w:cs="Courier New"/>
+      <w:sz w:val="20"/>
+      <w:szCs w:val="20"/>
+    </w:rPr>
+  </w:style>
 </w:styles>
 </file>
 

</xml_diff>